<commit_message>
Update of the PAT expiration information
</commit_message>
<xml_diff>
--- a/DeployerWizard/Azure Devops Create PAT.docx
+++ b/DeployerWizard/Azure Devops Create PAT.docx
@@ -12,21 +12,7 @@
         <w:rPr>
           <w:lang w:val="en-US"/>
         </w:rPr>
-        <w:t xml:space="preserve">Azure </w:t>
-      </w:r>
-      <w:proofErr w:type="spellStart"/>
-      <w:r>
-        <w:rPr>
-          <w:lang w:val="en-US"/>
-        </w:rPr>
-        <w:t>Devops</w:t>
-      </w:r>
-      <w:proofErr w:type="spellEnd"/>
-      <w:r>
-        <w:rPr>
-          <w:lang w:val="en-US"/>
-        </w:rPr>
-        <w:t xml:space="preserve"> Create PAT</w:t>
+        <w:t>Azure Devops Create PAT</w:t>
       </w:r>
     </w:p>
     <w:p>
@@ -44,23 +30,9 @@
         <w:rPr>
           <w:lang w:val="en-US"/>
         </w:rPr>
-        <w:t xml:space="preserve">Log into Azure </w:t>
+        <w:t xml:space="preserve">Log into Azure Devops in the </w:t>
       </w:r>
-      <w:proofErr w:type="spellStart"/>
-      <w:r>
-        <w:rPr>
-          <w:lang w:val="en-US"/>
-        </w:rPr>
-        <w:t>Devops</w:t>
-      </w:r>
-      <w:proofErr w:type="spellEnd"/>
-      <w:r>
-        <w:rPr>
-          <w:lang w:val="en-US"/>
-        </w:rPr>
-        <w:t xml:space="preserve"> in the </w:t>
-      </w:r>
-      <w:hyperlink r:id="rId5" w:history="1">
+      <w:hyperlink r:id="rId6" w:history="1">
         <w:r>
           <w:rPr>
             <w:rStyle w:val="Hyperlink"/>
@@ -111,6 +83,7 @@
       </w:pPr>
       <w:r>
         <w:rPr>
+          <w:noProof/>
           <w:lang w:val="en-US"/>
         </w:rPr>
         <w:drawing>
@@ -129,7 +102,7 @@
                     <pic:cNvPicPr/>
                   </pic:nvPicPr>
                   <pic:blipFill>
-                    <a:blip r:embed="rId6"/>
+                    <a:blip r:embed="rId7"/>
                     <a:stretch>
                       <a:fillRect/>
                     </a:stretch>
@@ -187,6 +160,7 @@
       </w:r>
       <w:r>
         <w:rPr>
+          <w:noProof/>
           <w:lang w:val="en-US"/>
         </w:rPr>
         <w:drawing>
@@ -205,7 +179,7 @@
                     <pic:cNvPicPr/>
                   </pic:nvPicPr>
                   <pic:blipFill>
-                    <a:blip r:embed="rId7"/>
+                    <a:blip r:embed="rId8"/>
                     <a:stretch>
                       <a:fillRect/>
                     </a:stretch>
@@ -254,6 +228,7 @@
       </w:pPr>
       <w:r>
         <w:rPr>
+          <w:noProof/>
           <w:lang w:val="en-US"/>
         </w:rPr>
         <w:drawing>
@@ -272,7 +247,7 @@
                     <pic:cNvPicPr/>
                   </pic:nvPicPr>
                   <pic:blipFill>
-                    <a:blip r:embed="rId8"/>
+                    <a:blip r:embed="rId9"/>
                     <a:stretch>
                       <a:fillRect/>
                     </a:stretch>
@@ -352,37 +327,15 @@
                 <w:lang w:val="en-US"/>
               </w:rPr>
             </w:pPr>
-            <w:proofErr w:type="spellStart"/>
-            <w:r>
-              <w:rPr>
-                <w:rFonts w:ascii="Segoe UI" w:hAnsi="Segoe UI" w:cs="Segoe UI"/>
-                <w:sz w:val="21"/>
-                <w:szCs w:val="21"/>
-                <w:shd w:val="clear" w:color="auto" w:fill="FFFFFF"/>
-              </w:rPr>
-              <w:t>Read</w:t>
-            </w:r>
-            <w:proofErr w:type="spellEnd"/>
-            <w:r>
-              <w:rPr>
-                <w:rFonts w:ascii="Segoe UI" w:hAnsi="Segoe UI" w:cs="Segoe UI"/>
-                <w:sz w:val="21"/>
-                <w:szCs w:val="21"/>
-                <w:shd w:val="clear" w:color="auto" w:fill="FFFFFF"/>
-              </w:rPr>
-              <w:t xml:space="preserve"> &amp; </w:t>
-            </w:r>
-            <w:proofErr w:type="spellStart"/>
-            <w:r>
-              <w:rPr>
-                <w:rFonts w:ascii="Segoe UI" w:hAnsi="Segoe UI" w:cs="Segoe UI"/>
-                <w:sz w:val="21"/>
-                <w:szCs w:val="21"/>
-                <w:shd w:val="clear" w:color="auto" w:fill="FFFFFF"/>
-              </w:rPr>
-              <w:t>manage</w:t>
-            </w:r>
-            <w:proofErr w:type="spellEnd"/>
+            <w:r>
+              <w:rPr>
+                <w:rFonts w:ascii="Segoe UI" w:hAnsi="Segoe UI" w:cs="Segoe UI"/>
+                <w:sz w:val="21"/>
+                <w:szCs w:val="21"/>
+                <w:shd w:val="clear" w:color="auto" w:fill="FFFFFF"/>
+              </w:rPr>
+              <w:t>Read &amp; manage</w:t>
+            </w:r>
           </w:p>
         </w:tc>
       </w:tr>
@@ -419,37 +372,15 @@
                 <w:shd w:val="clear" w:color="auto" w:fill="FFFFFF"/>
               </w:rPr>
             </w:pPr>
-            <w:proofErr w:type="spellStart"/>
-            <w:r>
-              <w:rPr>
-                <w:rFonts w:ascii="Segoe UI" w:hAnsi="Segoe UI" w:cs="Segoe UI"/>
-                <w:sz w:val="21"/>
-                <w:szCs w:val="21"/>
-                <w:shd w:val="clear" w:color="auto" w:fill="FFFFFF"/>
-              </w:rPr>
-              <w:t>Read</w:t>
-            </w:r>
-            <w:proofErr w:type="spellEnd"/>
-            <w:r>
-              <w:rPr>
-                <w:rFonts w:ascii="Segoe UI" w:hAnsi="Segoe UI" w:cs="Segoe UI"/>
-                <w:sz w:val="21"/>
-                <w:szCs w:val="21"/>
-                <w:shd w:val="clear" w:color="auto" w:fill="FFFFFF"/>
-              </w:rPr>
-              <w:t xml:space="preserve"> &amp; </w:t>
-            </w:r>
-            <w:proofErr w:type="spellStart"/>
-            <w:r>
-              <w:rPr>
-                <w:rFonts w:ascii="Segoe UI" w:hAnsi="Segoe UI" w:cs="Segoe UI"/>
-                <w:sz w:val="21"/>
-                <w:szCs w:val="21"/>
-                <w:shd w:val="clear" w:color="auto" w:fill="FFFFFF"/>
-              </w:rPr>
-              <w:t>manage</w:t>
-            </w:r>
-            <w:proofErr w:type="spellEnd"/>
+            <w:r>
+              <w:rPr>
+                <w:rFonts w:ascii="Segoe UI" w:hAnsi="Segoe UI" w:cs="Segoe UI"/>
+                <w:sz w:val="21"/>
+                <w:szCs w:val="21"/>
+                <w:shd w:val="clear" w:color="auto" w:fill="FFFFFF"/>
+              </w:rPr>
+              <w:t>Read &amp; manage</w:t>
+            </w:r>
           </w:p>
         </w:tc>
       </w:tr>
@@ -532,25 +463,14 @@
                 <w:shd w:val="clear" w:color="auto" w:fill="FFFFFF"/>
               </w:rPr>
             </w:pPr>
-            <w:proofErr w:type="spellStart"/>
-            <w:r>
-              <w:rPr>
-                <w:rFonts w:ascii="Segoe UI" w:hAnsi="Segoe UI" w:cs="Segoe UI"/>
-                <w:sz w:val="21"/>
-                <w:szCs w:val="21"/>
-                <w:shd w:val="clear" w:color="auto" w:fill="FFFFFF"/>
-              </w:rPr>
-              <w:t>Connected</w:t>
-            </w:r>
-            <w:proofErr w:type="spellEnd"/>
-            <w:r>
-              <w:rPr>
-                <w:rFonts w:ascii="Segoe UI" w:hAnsi="Segoe UI" w:cs="Segoe UI"/>
-                <w:sz w:val="21"/>
-                <w:szCs w:val="21"/>
-                <w:shd w:val="clear" w:color="auto" w:fill="FFFFFF"/>
-              </w:rPr>
-              <w:t xml:space="preserve"> Server</w:t>
+            <w:r>
+              <w:rPr>
+                <w:rFonts w:ascii="Segoe UI" w:hAnsi="Segoe UI" w:cs="Segoe UI"/>
+                <w:sz w:val="21"/>
+                <w:szCs w:val="21"/>
+                <w:shd w:val="clear" w:color="auto" w:fill="FFFFFF"/>
+              </w:rPr>
+              <w:t>Connected Server</w:t>
             </w:r>
           </w:p>
         </w:tc>
@@ -588,37 +508,15 @@
                 <w:shd w:val="clear" w:color="auto" w:fill="FFFFFF"/>
               </w:rPr>
             </w:pPr>
-            <w:proofErr w:type="spellStart"/>
-            <w:r>
-              <w:rPr>
-                <w:rFonts w:ascii="Segoe UI" w:hAnsi="Segoe UI" w:cs="Segoe UI"/>
-                <w:sz w:val="21"/>
-                <w:szCs w:val="21"/>
-                <w:shd w:val="clear" w:color="auto" w:fill="FFFFFF"/>
-              </w:rPr>
-              <w:t>Read</w:t>
-            </w:r>
-            <w:proofErr w:type="spellEnd"/>
-            <w:r>
-              <w:rPr>
-                <w:rFonts w:ascii="Segoe UI" w:hAnsi="Segoe UI" w:cs="Segoe UI"/>
-                <w:sz w:val="21"/>
-                <w:szCs w:val="21"/>
-                <w:shd w:val="clear" w:color="auto" w:fill="FFFFFF"/>
-              </w:rPr>
-              <w:t xml:space="preserve"> &amp; </w:t>
-            </w:r>
-            <w:proofErr w:type="spellStart"/>
-            <w:r>
-              <w:rPr>
-                <w:rFonts w:ascii="Segoe UI" w:hAnsi="Segoe UI" w:cs="Segoe UI"/>
-                <w:sz w:val="21"/>
-                <w:szCs w:val="21"/>
-                <w:shd w:val="clear" w:color="auto" w:fill="FFFFFF"/>
-              </w:rPr>
-              <w:t>Manage</w:t>
-            </w:r>
-            <w:proofErr w:type="spellEnd"/>
+            <w:r>
+              <w:rPr>
+                <w:rFonts w:ascii="Segoe UI" w:hAnsi="Segoe UI" w:cs="Segoe UI"/>
+                <w:sz w:val="21"/>
+                <w:szCs w:val="21"/>
+                <w:shd w:val="clear" w:color="auto" w:fill="FFFFFF"/>
+              </w:rPr>
+              <w:t>Read &amp; Manage</w:t>
+            </w:r>
           </w:p>
         </w:tc>
       </w:tr>
@@ -655,37 +553,15 @@
                 <w:shd w:val="clear" w:color="auto" w:fill="FFFFFF"/>
               </w:rPr>
             </w:pPr>
-            <w:proofErr w:type="spellStart"/>
-            <w:r>
-              <w:rPr>
-                <w:rFonts w:ascii="Segoe UI" w:hAnsi="Segoe UI" w:cs="Segoe UI"/>
-                <w:sz w:val="21"/>
-                <w:szCs w:val="21"/>
-                <w:shd w:val="clear" w:color="auto" w:fill="FFFFFF"/>
-              </w:rPr>
-              <w:t>Read</w:t>
-            </w:r>
-            <w:proofErr w:type="spellEnd"/>
-            <w:r>
-              <w:rPr>
-                <w:rFonts w:ascii="Segoe UI" w:hAnsi="Segoe UI" w:cs="Segoe UI"/>
-                <w:sz w:val="21"/>
-                <w:szCs w:val="21"/>
-                <w:shd w:val="clear" w:color="auto" w:fill="FFFFFF"/>
-              </w:rPr>
-              <w:t xml:space="preserve"> &amp; </w:t>
-            </w:r>
-            <w:proofErr w:type="spellStart"/>
-            <w:r>
-              <w:rPr>
-                <w:rFonts w:ascii="Segoe UI" w:hAnsi="Segoe UI" w:cs="Segoe UI"/>
-                <w:sz w:val="21"/>
-                <w:szCs w:val="21"/>
-                <w:shd w:val="clear" w:color="auto" w:fill="FFFFFF"/>
-              </w:rPr>
-              <w:t>Manage</w:t>
-            </w:r>
-            <w:proofErr w:type="spellEnd"/>
+            <w:r>
+              <w:rPr>
+                <w:rFonts w:ascii="Segoe UI" w:hAnsi="Segoe UI" w:cs="Segoe UI"/>
+                <w:sz w:val="21"/>
+                <w:szCs w:val="21"/>
+                <w:shd w:val="clear" w:color="auto" w:fill="FFFFFF"/>
+              </w:rPr>
+              <w:t>Read &amp; Manage</w:t>
+            </w:r>
           </w:p>
         </w:tc>
       </w:tr>
@@ -722,57 +598,15 @@
                 <w:shd w:val="clear" w:color="auto" w:fill="FFFFFF"/>
               </w:rPr>
             </w:pPr>
-            <w:proofErr w:type="spellStart"/>
-            <w:r>
-              <w:rPr>
-                <w:rFonts w:ascii="Segoe UI" w:hAnsi="Segoe UI" w:cs="Segoe UI"/>
-                <w:sz w:val="21"/>
-                <w:szCs w:val="21"/>
-                <w:shd w:val="clear" w:color="auto" w:fill="FFFFFF"/>
-              </w:rPr>
-              <w:t>Read</w:t>
-            </w:r>
-            <w:proofErr w:type="spellEnd"/>
-            <w:r>
-              <w:rPr>
-                <w:rFonts w:ascii="Segoe UI" w:hAnsi="Segoe UI" w:cs="Segoe UI"/>
-                <w:sz w:val="21"/>
-                <w:szCs w:val="21"/>
-                <w:shd w:val="clear" w:color="auto" w:fill="FFFFFF"/>
-              </w:rPr>
-              <w:t xml:space="preserve">, </w:t>
-            </w:r>
-            <w:proofErr w:type="spellStart"/>
-            <w:r>
-              <w:rPr>
-                <w:rFonts w:ascii="Segoe UI" w:hAnsi="Segoe UI" w:cs="Segoe UI"/>
-                <w:sz w:val="21"/>
-                <w:szCs w:val="21"/>
-                <w:shd w:val="clear" w:color="auto" w:fill="FFFFFF"/>
-              </w:rPr>
-              <w:t>write</w:t>
-            </w:r>
-            <w:proofErr w:type="spellEnd"/>
-            <w:r>
-              <w:rPr>
-                <w:rFonts w:ascii="Segoe UI" w:hAnsi="Segoe UI" w:cs="Segoe UI"/>
-                <w:sz w:val="21"/>
-                <w:szCs w:val="21"/>
-                <w:shd w:val="clear" w:color="auto" w:fill="FFFFFF"/>
-              </w:rPr>
-              <w:t xml:space="preserve"> &amp; </w:t>
-            </w:r>
-            <w:proofErr w:type="spellStart"/>
-            <w:r>
-              <w:rPr>
-                <w:rFonts w:ascii="Segoe UI" w:hAnsi="Segoe UI" w:cs="Segoe UI"/>
-                <w:sz w:val="21"/>
-                <w:szCs w:val="21"/>
-                <w:shd w:val="clear" w:color="auto" w:fill="FFFFFF"/>
-              </w:rPr>
-              <w:t>Manage</w:t>
-            </w:r>
-            <w:proofErr w:type="spellEnd"/>
+            <w:r>
+              <w:rPr>
+                <w:rFonts w:ascii="Segoe UI" w:hAnsi="Segoe UI" w:cs="Segoe UI"/>
+                <w:sz w:val="21"/>
+                <w:szCs w:val="21"/>
+                <w:shd w:val="clear" w:color="auto" w:fill="FFFFFF"/>
+              </w:rPr>
+              <w:t>Read, write &amp; Manage</w:t>
+            </w:r>
           </w:p>
         </w:tc>
       </w:tr>
@@ -809,59 +643,15 @@
                 <w:shd w:val="clear" w:color="auto" w:fill="FFFFFF"/>
               </w:rPr>
             </w:pPr>
-            <w:proofErr w:type="spellStart"/>
-            <w:proofErr w:type="gramStart"/>
-            <w:r>
-              <w:rPr>
-                <w:rFonts w:ascii="Segoe UI" w:hAnsi="Segoe UI" w:cs="Segoe UI"/>
-                <w:sz w:val="21"/>
-                <w:szCs w:val="21"/>
-                <w:shd w:val="clear" w:color="auto" w:fill="FFFFFF"/>
-              </w:rPr>
-              <w:t>Read,write</w:t>
-            </w:r>
-            <w:proofErr w:type="spellEnd"/>
-            <w:proofErr w:type="gramEnd"/>
-            <w:r>
-              <w:rPr>
-                <w:rFonts w:ascii="Segoe UI" w:hAnsi="Segoe UI" w:cs="Segoe UI"/>
-                <w:sz w:val="21"/>
-                <w:szCs w:val="21"/>
-                <w:shd w:val="clear" w:color="auto" w:fill="FFFFFF"/>
-              </w:rPr>
-              <w:t xml:space="preserve">, </w:t>
-            </w:r>
-            <w:proofErr w:type="spellStart"/>
-            <w:r>
-              <w:rPr>
-                <w:rFonts w:ascii="Segoe UI" w:hAnsi="Segoe UI" w:cs="Segoe UI"/>
-                <w:sz w:val="21"/>
-                <w:szCs w:val="21"/>
-                <w:shd w:val="clear" w:color="auto" w:fill="FFFFFF"/>
-              </w:rPr>
-              <w:t>execute</w:t>
-            </w:r>
-            <w:proofErr w:type="spellEnd"/>
-            <w:r>
-              <w:rPr>
-                <w:rFonts w:ascii="Segoe UI" w:hAnsi="Segoe UI" w:cs="Segoe UI"/>
-                <w:sz w:val="21"/>
-                <w:szCs w:val="21"/>
-                <w:shd w:val="clear" w:color="auto" w:fill="FFFFFF"/>
-              </w:rPr>
-              <w:t xml:space="preserve"> &amp; </w:t>
-            </w:r>
-            <w:proofErr w:type="spellStart"/>
-            <w:r>
-              <w:rPr>
-                <w:rFonts w:ascii="Segoe UI" w:hAnsi="Segoe UI" w:cs="Segoe UI"/>
-                <w:sz w:val="21"/>
-                <w:szCs w:val="21"/>
-                <w:shd w:val="clear" w:color="auto" w:fill="FFFFFF"/>
-              </w:rPr>
-              <w:t>Manage</w:t>
-            </w:r>
-            <w:proofErr w:type="spellEnd"/>
+            <w:r>
+              <w:rPr>
+                <w:rFonts w:ascii="Segoe UI" w:hAnsi="Segoe UI" w:cs="Segoe UI"/>
+                <w:sz w:val="21"/>
+                <w:szCs w:val="21"/>
+                <w:shd w:val="clear" w:color="auto" w:fill="FFFFFF"/>
+              </w:rPr>
+              <w:t>Read,write, execute &amp; Manage</w:t>
+            </w:r>
           </w:p>
         </w:tc>
       </w:tr>
@@ -898,37 +688,15 @@
                 <w:shd w:val="clear" w:color="auto" w:fill="FFFFFF"/>
               </w:rPr>
             </w:pPr>
-            <w:proofErr w:type="spellStart"/>
-            <w:r>
-              <w:rPr>
-                <w:rFonts w:ascii="Segoe UI" w:hAnsi="Segoe UI" w:cs="Segoe UI"/>
-                <w:sz w:val="21"/>
-                <w:szCs w:val="21"/>
-                <w:shd w:val="clear" w:color="auto" w:fill="FFFFFF"/>
-              </w:rPr>
-              <w:t>Read</w:t>
-            </w:r>
-            <w:proofErr w:type="spellEnd"/>
-            <w:r>
-              <w:rPr>
-                <w:rFonts w:ascii="Segoe UI" w:hAnsi="Segoe UI" w:cs="Segoe UI"/>
-                <w:sz w:val="21"/>
-                <w:szCs w:val="21"/>
-                <w:shd w:val="clear" w:color="auto" w:fill="FFFFFF"/>
-              </w:rPr>
-              <w:t xml:space="preserve">, créate &amp; </w:t>
-            </w:r>
-            <w:proofErr w:type="spellStart"/>
-            <w:r>
-              <w:rPr>
-                <w:rFonts w:ascii="Segoe UI" w:hAnsi="Segoe UI" w:cs="Segoe UI"/>
-                <w:sz w:val="21"/>
-                <w:szCs w:val="21"/>
-                <w:shd w:val="clear" w:color="auto" w:fill="FFFFFF"/>
-              </w:rPr>
-              <w:t>manage</w:t>
-            </w:r>
-            <w:proofErr w:type="spellEnd"/>
+            <w:r>
+              <w:rPr>
+                <w:rFonts w:ascii="Segoe UI" w:hAnsi="Segoe UI" w:cs="Segoe UI"/>
+                <w:sz w:val="21"/>
+                <w:szCs w:val="21"/>
+                <w:shd w:val="clear" w:color="auto" w:fill="FFFFFF"/>
+              </w:rPr>
+              <w:t>Read, créate &amp; manage</w:t>
+            </w:r>
           </w:p>
         </w:tc>
       </w:tr>
@@ -965,57 +733,15 @@
                 <w:shd w:val="clear" w:color="auto" w:fill="FFFFFF"/>
               </w:rPr>
             </w:pPr>
-            <w:proofErr w:type="spellStart"/>
-            <w:r>
-              <w:rPr>
-                <w:rFonts w:ascii="Segoe UI" w:hAnsi="Segoe UI" w:cs="Segoe UI"/>
-                <w:sz w:val="21"/>
-                <w:szCs w:val="21"/>
-                <w:shd w:val="clear" w:color="auto" w:fill="FFFFFF"/>
-              </w:rPr>
-              <w:t>Read</w:t>
-            </w:r>
-            <w:proofErr w:type="spellEnd"/>
-            <w:r>
-              <w:rPr>
-                <w:rFonts w:ascii="Segoe UI" w:hAnsi="Segoe UI" w:cs="Segoe UI"/>
-                <w:sz w:val="21"/>
-                <w:szCs w:val="21"/>
-                <w:shd w:val="clear" w:color="auto" w:fill="FFFFFF"/>
-              </w:rPr>
-              <w:t xml:space="preserve">, </w:t>
-            </w:r>
-            <w:proofErr w:type="spellStart"/>
-            <w:r>
-              <w:rPr>
-                <w:rFonts w:ascii="Segoe UI" w:hAnsi="Segoe UI" w:cs="Segoe UI"/>
-                <w:sz w:val="21"/>
-                <w:szCs w:val="21"/>
-                <w:shd w:val="clear" w:color="auto" w:fill="FFFFFF"/>
-              </w:rPr>
-              <w:t>query</w:t>
-            </w:r>
-            <w:proofErr w:type="spellEnd"/>
-            <w:r>
-              <w:rPr>
-                <w:rFonts w:ascii="Segoe UI" w:hAnsi="Segoe UI" w:cs="Segoe UI"/>
-                <w:sz w:val="21"/>
-                <w:szCs w:val="21"/>
-                <w:shd w:val="clear" w:color="auto" w:fill="FFFFFF"/>
-              </w:rPr>
-              <w:t xml:space="preserve"> &amp; </w:t>
-            </w:r>
-            <w:proofErr w:type="spellStart"/>
-            <w:r>
-              <w:rPr>
-                <w:rFonts w:ascii="Segoe UI" w:hAnsi="Segoe UI" w:cs="Segoe UI"/>
-                <w:sz w:val="21"/>
-                <w:szCs w:val="21"/>
-                <w:shd w:val="clear" w:color="auto" w:fill="FFFFFF"/>
-              </w:rPr>
-              <w:t>Manage</w:t>
-            </w:r>
-            <w:proofErr w:type="spellEnd"/>
+            <w:r>
+              <w:rPr>
+                <w:rFonts w:ascii="Segoe UI" w:hAnsi="Segoe UI" w:cs="Segoe UI"/>
+                <w:sz w:val="21"/>
+                <w:szCs w:val="21"/>
+                <w:shd w:val="clear" w:color="auto" w:fill="FFFFFF"/>
+              </w:rPr>
+              <w:t>Read, query &amp; Manage</w:t>
+            </w:r>
           </w:p>
         </w:tc>
       </w:tr>
@@ -1052,57 +778,15 @@
                 <w:shd w:val="clear" w:color="auto" w:fill="FFFFFF"/>
               </w:rPr>
             </w:pPr>
-            <w:proofErr w:type="spellStart"/>
-            <w:r>
-              <w:rPr>
-                <w:rFonts w:ascii="Segoe UI" w:hAnsi="Segoe UI" w:cs="Segoe UI"/>
-                <w:sz w:val="21"/>
-                <w:szCs w:val="21"/>
-                <w:shd w:val="clear" w:color="auto" w:fill="FFFFFF"/>
-              </w:rPr>
-              <w:t>Read</w:t>
-            </w:r>
-            <w:proofErr w:type="spellEnd"/>
-            <w:r>
-              <w:rPr>
-                <w:rFonts w:ascii="Segoe UI" w:hAnsi="Segoe UI" w:cs="Segoe UI"/>
-                <w:sz w:val="21"/>
-                <w:szCs w:val="21"/>
-                <w:shd w:val="clear" w:color="auto" w:fill="FFFFFF"/>
-              </w:rPr>
-              <w:t xml:space="preserve">, </w:t>
-            </w:r>
-            <w:proofErr w:type="spellStart"/>
-            <w:r>
-              <w:rPr>
-                <w:rFonts w:ascii="Segoe UI" w:hAnsi="Segoe UI" w:cs="Segoe UI"/>
-                <w:sz w:val="21"/>
-                <w:szCs w:val="21"/>
-                <w:shd w:val="clear" w:color="auto" w:fill="FFFFFF"/>
-              </w:rPr>
-              <w:t>create</w:t>
-            </w:r>
-            <w:proofErr w:type="spellEnd"/>
-            <w:r>
-              <w:rPr>
-                <w:rFonts w:ascii="Segoe UI" w:hAnsi="Segoe UI" w:cs="Segoe UI"/>
-                <w:sz w:val="21"/>
-                <w:szCs w:val="21"/>
-                <w:shd w:val="clear" w:color="auto" w:fill="FFFFFF"/>
-              </w:rPr>
-              <w:t xml:space="preserve"> &amp; </w:t>
-            </w:r>
-            <w:proofErr w:type="spellStart"/>
-            <w:r>
-              <w:rPr>
-                <w:rFonts w:ascii="Segoe UI" w:hAnsi="Segoe UI" w:cs="Segoe UI"/>
-                <w:sz w:val="21"/>
-                <w:szCs w:val="21"/>
-                <w:shd w:val="clear" w:color="auto" w:fill="FFFFFF"/>
-              </w:rPr>
-              <w:t>Manage</w:t>
-            </w:r>
-            <w:proofErr w:type="spellEnd"/>
+            <w:r>
+              <w:rPr>
+                <w:rFonts w:ascii="Segoe UI" w:hAnsi="Segoe UI" w:cs="Segoe UI"/>
+                <w:sz w:val="21"/>
+                <w:szCs w:val="21"/>
+                <w:shd w:val="clear" w:color="auto" w:fill="FFFFFF"/>
+              </w:rPr>
+              <w:t>Read, create &amp; Manage</w:t>
+            </w:r>
           </w:p>
         </w:tc>
       </w:tr>
@@ -1160,6 +844,7 @@
       </w:r>
       <w:r>
         <w:rPr>
+          <w:noProof/>
           <w:lang w:val="en-US"/>
         </w:rPr>
         <w:drawing>
@@ -1178,7 +863,7 @@
                     <pic:cNvPicPr/>
                   </pic:nvPicPr>
                   <pic:blipFill>
-                    <a:blip r:embed="rId7"/>
+                    <a:blip r:embed="rId8"/>
                     <a:stretch>
                       <a:fillRect/>
                     </a:stretch>
@@ -1214,7 +899,13 @@
         <w:rPr>
           <w:lang w:val="en-US"/>
         </w:rPr>
-        <w:t>Select a Name for the token, organization where you will deploy and expiration. For the expiration select one day using the Custom Defined option</w:t>
+        <w:t xml:space="preserve">Select a Name for the token, organization where you will deploy and expiration. For the expiration select </w:t>
+      </w:r>
+      <w:r>
+        <w:rPr>
+          <w:lang w:val="en-US"/>
+        </w:rPr>
+        <w:t>at least 6 months. This token will have to be rotated when is close to the expiration date.</w:t>
       </w:r>
     </w:p>
     <w:p>
@@ -1227,6 +918,7 @@
       </w:pPr>
       <w:r>
         <w:rPr>
+          <w:noProof/>
           <w:lang w:val="en-US"/>
         </w:rPr>
         <w:drawing>
@@ -1245,7 +937,7 @@
                     <pic:cNvPicPr/>
                   </pic:nvPicPr>
                   <pic:blipFill>
-                    <a:blip r:embed="rId8"/>
+                    <a:blip r:embed="rId9"/>
                     <a:stretch>
                       <a:fillRect/>
                     </a:stretch>
@@ -1328,37 +1020,15 @@
                 <w:shd w:val="clear" w:color="auto" w:fill="FFFFFF"/>
               </w:rPr>
             </w:pPr>
-            <w:proofErr w:type="spellStart"/>
-            <w:r>
-              <w:rPr>
-                <w:rFonts w:ascii="Segoe UI" w:hAnsi="Segoe UI" w:cs="Segoe UI"/>
-                <w:sz w:val="21"/>
-                <w:szCs w:val="21"/>
-                <w:shd w:val="clear" w:color="auto" w:fill="FFFFFF"/>
-              </w:rPr>
-              <w:t>Read</w:t>
-            </w:r>
-            <w:proofErr w:type="spellEnd"/>
-            <w:r>
-              <w:rPr>
-                <w:rFonts w:ascii="Segoe UI" w:hAnsi="Segoe UI" w:cs="Segoe UI"/>
-                <w:sz w:val="21"/>
-                <w:szCs w:val="21"/>
-                <w:shd w:val="clear" w:color="auto" w:fill="FFFFFF"/>
-              </w:rPr>
-              <w:t xml:space="preserve"> &amp; </w:t>
-            </w:r>
-            <w:proofErr w:type="spellStart"/>
-            <w:r>
-              <w:rPr>
-                <w:rFonts w:ascii="Segoe UI" w:hAnsi="Segoe UI" w:cs="Segoe UI"/>
-                <w:sz w:val="21"/>
-                <w:szCs w:val="21"/>
-                <w:shd w:val="clear" w:color="auto" w:fill="FFFFFF"/>
-              </w:rPr>
-              <w:t>Write</w:t>
-            </w:r>
-            <w:proofErr w:type="spellEnd"/>
+            <w:r>
+              <w:rPr>
+                <w:rFonts w:ascii="Segoe UI" w:hAnsi="Segoe UI" w:cs="Segoe UI"/>
+                <w:sz w:val="21"/>
+                <w:szCs w:val="21"/>
+                <w:shd w:val="clear" w:color="auto" w:fill="FFFFFF"/>
+              </w:rPr>
+              <w:t>Read &amp; Write</w:t>
+            </w:r>
           </w:p>
         </w:tc>
       </w:tr>
@@ -2380,4 +2050,16 @@
     </a:ext>
   </a:extLst>
 </a:theme>
+</file>
+
+<file path=customXml/item1.xml><?xml version="1.0" encoding="utf-8"?>
+<b:Sources xmlns:b="http://schemas.openxmlformats.org/officeDocument/2006/bibliography" xmlns="http://schemas.openxmlformats.org/officeDocument/2006/bibliography" SelectedStyle="\APASixthEditionOfficeOnline.xsl" StyleName="APA" Version="6"/>
+</file>
+
+<file path=customXml/itemProps1.xml><?xml version="1.0" encoding="utf-8"?>
+<ds:datastoreItem xmlns:ds="http://schemas.openxmlformats.org/officeDocument/2006/customXml" ds:itemID="{B1904424-35BB-42CB-A3A4-BB4B7F2AEE02}">
+  <ds:schemaRefs>
+    <ds:schemaRef ds:uri="http://schemas.openxmlformats.org/officeDocument/2006/bibliography"/>
+  </ds:schemaRefs>
+</ds:datastoreItem>
 </file>
</xml_diff>

<commit_message>
New version with extended scopes needed
</commit_message>
<xml_diff>
--- a/DeployerWizard/Azure Devops Create PAT.docx
+++ b/DeployerWizard/Azure Devops Create PAT.docx
@@ -1,6 +1,6 @@
 
 <file path=word/document.xml><?xml version="1.0" encoding="utf-8"?>
-<w:document xmlns:wpc="http://schemas.microsoft.com/office/word/2010/wordprocessingCanvas" xmlns:cx="http://schemas.microsoft.com/office/drawing/2014/chartex" xmlns:cx1="http://schemas.microsoft.com/office/drawing/2015/9/8/chartex" xmlns:cx2="http://schemas.microsoft.com/office/drawing/2015/10/21/chartex" xmlns:cx3="http://schemas.microsoft.com/office/drawing/2016/5/9/chartex" xmlns:cx4="http://schemas.microsoft.com/office/drawing/2016/5/10/chartex" xmlns:cx5="http://schemas.microsoft.com/office/drawing/2016/5/11/chartex" xmlns:cx6="http://schemas.microsoft.com/office/drawing/2016/5/12/chartex" xmlns:cx7="http://schemas.microsoft.com/office/drawing/2016/5/13/chartex" xmlns:cx8="http://schemas.microsoft.com/office/drawing/2016/5/14/chartex" xmlns:mc="http://schemas.openxmlformats.org/markup-compatibility/2006" xmlns:aink="http://schemas.microsoft.com/office/drawing/2016/ink" xmlns:am3d="http://schemas.microsoft.com/office/drawing/2017/model3d" xmlns:o="urn:schemas-microsoft-com:office:office" xmlns:r="http://schemas.openxmlformats.org/officeDocument/2006/relationships" xmlns:m="http://schemas.openxmlformats.org/officeDocument/2006/math" xmlns:v="urn:schemas-microsoft-com:vml" xmlns:wp14="http://schemas.microsoft.com/office/word/2010/wordprocessingDrawing" xmlns:wp="http://schemas.openxmlformats.org/drawingml/2006/wordprocessingDrawing" xmlns:w10="urn:schemas-microsoft-com:office:word" xmlns:w="http://schemas.openxmlformats.org/wordprocessingml/2006/main" xmlns:w14="http://schemas.microsoft.com/office/word/2010/wordml" xmlns:w15="http://schemas.microsoft.com/office/word/2012/wordml" xmlns:w16cex="http://schemas.microsoft.com/office/word/2018/wordml/cex" xmlns:w16cid="http://schemas.microsoft.com/office/word/2016/wordml/cid" xmlns:w16="http://schemas.microsoft.com/office/word/2018/wordml" xmlns:w16sdtdh="http://schemas.microsoft.com/office/word/2020/wordml/sdtdatahash" xmlns:w16se="http://schemas.microsoft.com/office/word/2015/wordml/symex" xmlns:wpg="http://schemas.microsoft.com/office/word/2010/wordprocessingGroup" xmlns:wpi="http://schemas.microsoft.com/office/word/2010/wordprocessingInk" xmlns:wne="http://schemas.microsoft.com/office/word/2006/wordml" xmlns:wps="http://schemas.microsoft.com/office/word/2010/wordprocessingShape" mc:Ignorable="w14 w15 w16se w16cid w16 w16cex w16sdtdh wp14">
+<w:document xmlns:wpc="http://schemas.microsoft.com/office/word/2010/wordprocessingCanvas" xmlns:cx="http://schemas.microsoft.com/office/drawing/2014/chartex" xmlns:cx1="http://schemas.microsoft.com/office/drawing/2015/9/8/chartex" xmlns:cx2="http://schemas.microsoft.com/office/drawing/2015/10/21/chartex" xmlns:cx3="http://schemas.microsoft.com/office/drawing/2016/5/9/chartex" xmlns:cx4="http://schemas.microsoft.com/office/drawing/2016/5/10/chartex" xmlns:cx5="http://schemas.microsoft.com/office/drawing/2016/5/11/chartex" xmlns:cx6="http://schemas.microsoft.com/office/drawing/2016/5/12/chartex" xmlns:cx7="http://schemas.microsoft.com/office/drawing/2016/5/13/chartex" xmlns:cx8="http://schemas.microsoft.com/office/drawing/2016/5/14/chartex" xmlns:mc="http://schemas.openxmlformats.org/markup-compatibility/2006" xmlns:aink="http://schemas.microsoft.com/office/drawing/2016/ink" xmlns:am3d="http://schemas.microsoft.com/office/drawing/2017/model3d" xmlns:o="urn:schemas-microsoft-com:office:office" xmlns:oel="http://schemas.microsoft.com/office/2019/extlst" xmlns:r="http://schemas.openxmlformats.org/officeDocument/2006/relationships" xmlns:m="http://schemas.openxmlformats.org/officeDocument/2006/math" xmlns:v="urn:schemas-microsoft-com:vml" xmlns:wp14="http://schemas.microsoft.com/office/word/2010/wordprocessingDrawing" xmlns:wp="http://schemas.openxmlformats.org/drawingml/2006/wordprocessingDrawing" xmlns:w10="urn:schemas-microsoft-com:office:word" xmlns:w="http://schemas.openxmlformats.org/wordprocessingml/2006/main" xmlns:w14="http://schemas.microsoft.com/office/word/2010/wordml" xmlns:w15="http://schemas.microsoft.com/office/word/2012/wordml" xmlns:w16cex="http://schemas.microsoft.com/office/word/2018/wordml/cex" xmlns:w16cid="http://schemas.microsoft.com/office/word/2016/wordml/cid" xmlns:w16="http://schemas.microsoft.com/office/word/2018/wordml" xmlns:w16sdtdh="http://schemas.microsoft.com/office/word/2020/wordml/sdtdatahash" xmlns:w16se="http://schemas.microsoft.com/office/word/2015/wordml/symex" xmlns:wpg="http://schemas.microsoft.com/office/word/2010/wordprocessingGroup" xmlns:wpi="http://schemas.microsoft.com/office/word/2010/wordprocessingInk" xmlns:wne="http://schemas.microsoft.com/office/word/2006/wordml" xmlns:wps="http://schemas.microsoft.com/office/word/2010/wordprocessingShape" mc:Ignorable="w14 w15 w16se w16cid w16 w16cex w16sdtdh wp14">
   <w:body>
     <w:p>
       <w:pPr>
@@ -12,12 +12,26 @@
         <w:rPr>
           <w:lang w:val="en-US"/>
         </w:rPr>
-        <w:t>Azure Devops Create PAT</w:t>
+        <w:t xml:space="preserve">Azure </w:t>
+      </w:r>
+      <w:proofErr w:type="spellStart"/>
+      <w:r>
+        <w:rPr>
+          <w:lang w:val="en-US"/>
+        </w:rPr>
+        <w:t>Devops</w:t>
+      </w:r>
+      <w:proofErr w:type="spellEnd"/>
+      <w:r>
+        <w:rPr>
+          <w:lang w:val="en-US"/>
+        </w:rPr>
+        <w:t xml:space="preserve"> Create PAT</w:t>
       </w:r>
     </w:p>
     <w:p>
       <w:pPr>
-        <w:pStyle w:val="ListParagraph"/>
+        <w:pStyle w:val="Paragraphedeliste"/>
         <w:numPr>
           <w:ilvl w:val="0"/>
           <w:numId w:val="1"/>
@@ -30,12 +44,26 @@
         <w:rPr>
           <w:lang w:val="en-US"/>
         </w:rPr>
-        <w:t xml:space="preserve">Log into Azure Devops in the </w:t>
+        <w:t xml:space="preserve">Log into Azure </w:t>
+      </w:r>
+      <w:proofErr w:type="spellStart"/>
+      <w:r>
+        <w:rPr>
+          <w:lang w:val="en-US"/>
+        </w:rPr>
+        <w:t>Devops</w:t>
+      </w:r>
+      <w:proofErr w:type="spellEnd"/>
+      <w:r>
+        <w:rPr>
+          <w:lang w:val="en-US"/>
+        </w:rPr>
+        <w:t xml:space="preserve"> in the </w:t>
       </w:r>
       <w:hyperlink r:id="rId6" w:history="1">
         <w:r>
           <w:rPr>
-            <w:rStyle w:val="Hyperlink"/>
+            <w:rStyle w:val="Lienhypertexte"/>
             <w:lang w:val="en-US"/>
           </w:rPr>
           <w:t>https://dev.azure.com/</w:t>
@@ -50,7 +78,7 @@
     </w:p>
     <w:p>
       <w:pPr>
-        <w:pStyle w:val="ListParagraph"/>
+        <w:pStyle w:val="Paragraphedeliste"/>
         <w:numPr>
           <w:ilvl w:val="0"/>
           <w:numId w:val="1"/>
@@ -68,7 +96,7 @@
     </w:p>
     <w:p>
       <w:pPr>
-        <w:pStyle w:val="ListParagraph"/>
+        <w:pStyle w:val="Paragraphedeliste"/>
         <w:rPr>
           <w:lang w:val="en-US"/>
         </w:rPr>
@@ -76,7 +104,7 @@
     </w:p>
     <w:p>
       <w:pPr>
-        <w:pStyle w:val="ListParagraph"/>
+        <w:pStyle w:val="Paragraphedeliste"/>
         <w:rPr>
           <w:lang w:val="en-US"/>
         </w:rPr>
@@ -125,7 +153,7 @@
     </w:p>
     <w:p>
       <w:pPr>
-        <w:pStyle w:val="ListParagraph"/>
+        <w:pStyle w:val="Paragraphedeliste"/>
         <w:numPr>
           <w:ilvl w:val="0"/>
           <w:numId w:val="1"/>
@@ -138,18 +166,32 @@
         <w:rPr>
           <w:lang w:val="en-US"/>
         </w:rPr>
-        <w:t xml:space="preserve">Create the PAT for the deployment </w:t>
-      </w:r>
-      <w:r>
-        <w:rPr>
-          <w:lang w:val="en-US"/>
-        </w:rPr>
-        <w:t xml:space="preserve"> - This token will be used only for the setup and the Expiration can be set for only 1 day.</w:t>
+        <w:t xml:space="preserve">Create the PAT for the </w:t>
+      </w:r>
+      <w:proofErr w:type="gramStart"/>
+      <w:r>
+        <w:rPr>
+          <w:lang w:val="en-US"/>
+        </w:rPr>
+        <w:t xml:space="preserve">deployment </w:t>
+      </w:r>
+      <w:r>
+        <w:rPr>
+          <w:lang w:val="en-US"/>
+        </w:rPr>
+        <w:t xml:space="preserve"> -</w:t>
+      </w:r>
+      <w:proofErr w:type="gramEnd"/>
+      <w:r>
+        <w:rPr>
+          <w:lang w:val="en-US"/>
+        </w:rPr>
+        <w:t xml:space="preserve"> This token will be used only for the setup and the Expiration can be set for only 1 day.</w:t>
       </w:r>
     </w:p>
     <w:p>
       <w:pPr>
-        <w:pStyle w:val="ListParagraph"/>
+        <w:pStyle w:val="Paragraphedeliste"/>
         <w:numPr>
           <w:ilvl w:val="1"/>
           <w:numId w:val="1"/>
@@ -208,7 +250,7 @@
     </w:p>
     <w:p>
       <w:pPr>
-        <w:pStyle w:val="ListParagraph"/>
+        <w:pStyle w:val="Paragraphedeliste"/>
         <w:numPr>
           <w:ilvl w:val="1"/>
           <w:numId w:val="1"/>
@@ -226,7 +268,7 @@
     </w:p>
     <w:p>
       <w:pPr>
-        <w:pStyle w:val="ListParagraph"/>
+        <w:pStyle w:val="Paragraphedeliste"/>
         <w:ind w:left="1440"/>
         <w:rPr>
           <w:lang w:val="en-US"/>
@@ -276,7 +318,7 @@
     </w:p>
     <w:p>
       <w:pPr>
-        <w:pStyle w:val="ListParagraph"/>
+        <w:pStyle w:val="Paragraphedeliste"/>
         <w:numPr>
           <w:ilvl w:val="1"/>
           <w:numId w:val="1"/>
@@ -294,7 +336,7 @@
     </w:p>
     <w:tbl>
       <w:tblPr>
-        <w:tblStyle w:val="TableGrid"/>
+        <w:tblStyle w:val="Grilledutableau"/>
         <w:tblW w:w="0" w:type="auto"/>
         <w:tblInd w:w="3235" w:type="dxa"/>
         <w:tblLook w:val="04A0" w:firstRow="1" w:lastRow="0" w:firstColumn="1" w:lastColumn="0" w:noHBand="0" w:noVBand="1"/>
@@ -595,7 +637,7 @@
               <w:rPr>
                 <w:lang w:val="en-US"/>
               </w:rPr>
-              <w:t>Project &amp; Team</w:t>
+              <w:t>Graph</w:t>
             </w:r>
           </w:p>
         </w:tc>
@@ -620,7 +662,7 @@
                 <w:szCs w:val="21"/>
                 <w:shd w:val="clear" w:color="auto" w:fill="FFFFFF"/>
               </w:rPr>
-              <w:t>Read, write &amp; Manage</w:t>
+              <w:t>Read</w:t>
             </w:r>
           </w:p>
         </w:tc>
@@ -640,7 +682,7 @@
               <w:rPr>
                 <w:lang w:val="en-US"/>
               </w:rPr>
-              <w:t>Release</w:t>
+              <w:t>Identity</w:t>
             </w:r>
           </w:p>
         </w:tc>
@@ -665,7 +707,7 @@
                 <w:szCs w:val="21"/>
                 <w:shd w:val="clear" w:color="auto" w:fill="FFFFFF"/>
               </w:rPr>
-              <w:t>Read,write, execute &amp; Manage</w:t>
+              <w:t>Read</w:t>
             </w:r>
           </w:p>
         </w:tc>
@@ -685,7 +727,7 @@
               <w:rPr>
                 <w:lang w:val="en-US"/>
               </w:rPr>
-              <w:t>Secure Files</w:t>
+              <w:t>Member Entitlement Management</w:t>
             </w:r>
           </w:p>
         </w:tc>
@@ -710,7 +752,7 @@
                 <w:szCs w:val="21"/>
                 <w:shd w:val="clear" w:color="auto" w:fill="FFFFFF"/>
               </w:rPr>
-              <w:t>Read, créate &amp; manage</w:t>
+              <w:t>Read</w:t>
             </w:r>
           </w:p>
         </w:tc>
@@ -730,7 +772,7 @@
               <w:rPr>
                 <w:lang w:val="en-US"/>
               </w:rPr>
-              <w:t>Service Connections</w:t>
+              <w:t>Project &amp; Team</w:t>
             </w:r>
           </w:p>
         </w:tc>
@@ -755,7 +797,7 @@
                 <w:szCs w:val="21"/>
                 <w:shd w:val="clear" w:color="auto" w:fill="FFFFFF"/>
               </w:rPr>
-              <w:t>Read, query &amp; Manage</w:t>
+              <w:t>Read, write &amp; Manage</w:t>
             </w:r>
           </w:p>
         </w:tc>
@@ -775,6 +817,186 @@
               <w:rPr>
                 <w:lang w:val="en-US"/>
               </w:rPr>
+              <w:t>Release</w:t>
+            </w:r>
+          </w:p>
+        </w:tc>
+        <w:tc>
+          <w:tcPr>
+            <w:tcW w:w="3415" w:type="dxa"/>
+          </w:tcPr>
+          <w:p>
+            <w:pPr>
+              <w:jc w:val="center"/>
+              <w:rPr>
+                <w:rFonts w:ascii="Segoe UI" w:hAnsi="Segoe UI" w:cs="Segoe UI"/>
+                <w:sz w:val="21"/>
+                <w:szCs w:val="21"/>
+                <w:shd w:val="clear" w:color="auto" w:fill="FFFFFF"/>
+              </w:rPr>
+            </w:pPr>
+            <w:r>
+              <w:rPr>
+                <w:rFonts w:ascii="Segoe UI" w:hAnsi="Segoe UI" w:cs="Segoe UI"/>
+                <w:sz w:val="21"/>
+                <w:szCs w:val="21"/>
+                <w:shd w:val="clear" w:color="auto" w:fill="FFFFFF"/>
+              </w:rPr>
+              <w:t>Read,write, execute &amp; Manage</w:t>
+            </w:r>
+          </w:p>
+        </w:tc>
+      </w:tr>
+      <w:tr>
+        <w:tc>
+          <w:tcPr>
+            <w:tcW w:w="2700" w:type="dxa"/>
+          </w:tcPr>
+          <w:p>
+            <w:pPr>
+              <w:rPr>
+                <w:lang w:val="en-US"/>
+              </w:rPr>
+            </w:pPr>
+            <w:r>
+              <w:rPr>
+                <w:lang w:val="en-US"/>
+              </w:rPr>
+              <w:t>Secure Files</w:t>
+            </w:r>
+          </w:p>
+        </w:tc>
+        <w:tc>
+          <w:tcPr>
+            <w:tcW w:w="3415" w:type="dxa"/>
+          </w:tcPr>
+          <w:p>
+            <w:pPr>
+              <w:jc w:val="center"/>
+              <w:rPr>
+                <w:rFonts w:ascii="Segoe UI" w:hAnsi="Segoe UI" w:cs="Segoe UI"/>
+                <w:sz w:val="21"/>
+                <w:szCs w:val="21"/>
+                <w:shd w:val="clear" w:color="auto" w:fill="FFFFFF"/>
+              </w:rPr>
+            </w:pPr>
+            <w:r>
+              <w:rPr>
+                <w:rFonts w:ascii="Segoe UI" w:hAnsi="Segoe UI" w:cs="Segoe UI"/>
+                <w:sz w:val="21"/>
+                <w:szCs w:val="21"/>
+                <w:shd w:val="clear" w:color="auto" w:fill="FFFFFF"/>
+              </w:rPr>
+              <w:t>Read, créate &amp; manage</w:t>
+            </w:r>
+          </w:p>
+        </w:tc>
+      </w:tr>
+      <w:tr>
+        <w:tc>
+          <w:tcPr>
+            <w:tcW w:w="2700" w:type="dxa"/>
+          </w:tcPr>
+          <w:p>
+            <w:pPr>
+              <w:rPr>
+                <w:lang w:val="en-US"/>
+              </w:rPr>
+            </w:pPr>
+            <w:r>
+              <w:rPr>
+                <w:lang w:val="en-US"/>
+              </w:rPr>
+              <w:t>Service Connections</w:t>
+            </w:r>
+          </w:p>
+        </w:tc>
+        <w:tc>
+          <w:tcPr>
+            <w:tcW w:w="3415" w:type="dxa"/>
+          </w:tcPr>
+          <w:p>
+            <w:pPr>
+              <w:jc w:val="center"/>
+              <w:rPr>
+                <w:rFonts w:ascii="Segoe UI" w:hAnsi="Segoe UI" w:cs="Segoe UI"/>
+                <w:sz w:val="21"/>
+                <w:szCs w:val="21"/>
+                <w:shd w:val="clear" w:color="auto" w:fill="FFFFFF"/>
+              </w:rPr>
+            </w:pPr>
+            <w:r>
+              <w:rPr>
+                <w:rFonts w:ascii="Segoe UI" w:hAnsi="Segoe UI" w:cs="Segoe UI"/>
+                <w:sz w:val="21"/>
+                <w:szCs w:val="21"/>
+                <w:shd w:val="clear" w:color="auto" w:fill="FFFFFF"/>
+              </w:rPr>
+              <w:t>Read, query &amp; Manage</w:t>
+            </w:r>
+          </w:p>
+        </w:tc>
+      </w:tr>
+      <w:tr>
+        <w:tc>
+          <w:tcPr>
+            <w:tcW w:w="2700" w:type="dxa"/>
+          </w:tcPr>
+          <w:p>
+            <w:pPr>
+              <w:rPr>
+                <w:lang w:val="en-US"/>
+              </w:rPr>
+            </w:pPr>
+            <w:r>
+              <w:rPr>
+                <w:lang w:val="en-US"/>
+              </w:rPr>
+              <w:t>User Profile</w:t>
+            </w:r>
+          </w:p>
+        </w:tc>
+        <w:tc>
+          <w:tcPr>
+            <w:tcW w:w="3415" w:type="dxa"/>
+          </w:tcPr>
+          <w:p>
+            <w:pPr>
+              <w:jc w:val="center"/>
+              <w:rPr>
+                <w:rFonts w:ascii="Segoe UI" w:hAnsi="Segoe UI" w:cs="Segoe UI"/>
+                <w:sz w:val="21"/>
+                <w:szCs w:val="21"/>
+                <w:shd w:val="clear" w:color="auto" w:fill="FFFFFF"/>
+              </w:rPr>
+            </w:pPr>
+            <w:r>
+              <w:rPr>
+                <w:rFonts w:ascii="Segoe UI" w:hAnsi="Segoe UI" w:cs="Segoe UI"/>
+                <w:sz w:val="21"/>
+                <w:szCs w:val="21"/>
+                <w:shd w:val="clear" w:color="auto" w:fill="FFFFFF"/>
+              </w:rPr>
+              <w:t>Read</w:t>
+            </w:r>
+          </w:p>
+        </w:tc>
+      </w:tr>
+      <w:tr>
+        <w:tc>
+          <w:tcPr>
+            <w:tcW w:w="2700" w:type="dxa"/>
+          </w:tcPr>
+          <w:p>
+            <w:pPr>
+              <w:rPr>
+                <w:lang w:val="en-US"/>
+              </w:rPr>
+            </w:pPr>
+            <w:r>
+              <w:rPr>
+                <w:lang w:val="en-US"/>
+              </w:rPr>
               <w:t>Variable Groups</w:t>
             </w:r>
           </w:p>
@@ -801,6 +1023,51 @@
                 <w:shd w:val="clear" w:color="auto" w:fill="FFFFFF"/>
               </w:rPr>
               <w:t>Read, create &amp; Manage</w:t>
+            </w:r>
+          </w:p>
+        </w:tc>
+      </w:tr>
+      <w:tr>
+        <w:tc>
+          <w:tcPr>
+            <w:tcW w:w="2700" w:type="dxa"/>
+          </w:tcPr>
+          <w:p>
+            <w:pPr>
+              <w:rPr>
+                <w:lang w:val="en-US"/>
+              </w:rPr>
+            </w:pPr>
+            <w:r>
+              <w:rPr>
+                <w:lang w:val="en-US"/>
+              </w:rPr>
+              <w:t>Work Items</w:t>
+            </w:r>
+          </w:p>
+        </w:tc>
+        <w:tc>
+          <w:tcPr>
+            <w:tcW w:w="3415" w:type="dxa"/>
+          </w:tcPr>
+          <w:p>
+            <w:pPr>
+              <w:jc w:val="center"/>
+              <w:rPr>
+                <w:rFonts w:ascii="Segoe UI" w:hAnsi="Segoe UI" w:cs="Segoe UI"/>
+                <w:sz w:val="21"/>
+                <w:szCs w:val="21"/>
+                <w:shd w:val="clear" w:color="auto" w:fill="FFFFFF"/>
+              </w:rPr>
+            </w:pPr>
+            <w:r>
+              <w:rPr>
+                <w:rFonts w:ascii="Segoe UI" w:hAnsi="Segoe UI" w:cs="Segoe UI"/>
+                <w:sz w:val="21"/>
+                <w:szCs w:val="21"/>
+                <w:shd w:val="clear" w:color="auto" w:fill="FFFFFF"/>
+              </w:rPr>
+              <w:t>Read, Write, &amp; Manage</w:t>
             </w:r>
           </w:p>
         </w:tc>
@@ -842,7 +1109,7 @@
     </w:p>
     <w:p>
       <w:pPr>
-        <w:pStyle w:val="ListParagraph"/>
+        <w:pStyle w:val="Paragraphedeliste"/>
         <w:numPr>
           <w:ilvl w:val="0"/>
           <w:numId w:val="2"/>
@@ -901,7 +1168,7 @@
     </w:p>
     <w:p>
       <w:pPr>
-        <w:pStyle w:val="ListParagraph"/>
+        <w:pStyle w:val="Paragraphedeliste"/>
         <w:numPr>
           <w:ilvl w:val="0"/>
           <w:numId w:val="2"/>
@@ -949,7 +1216,7 @@
     </w:p>
     <w:p>
       <w:pPr>
-        <w:pStyle w:val="ListParagraph"/>
+        <w:pStyle w:val="Paragraphedeliste"/>
         <w:ind w:left="1440"/>
         <w:rPr>
           <w:lang w:val="en-US"/>
@@ -999,7 +1266,7 @@
     </w:p>
     <w:p>
       <w:pPr>
-        <w:pStyle w:val="ListParagraph"/>
+        <w:pStyle w:val="Paragraphedeliste"/>
         <w:numPr>
           <w:ilvl w:val="0"/>
           <w:numId w:val="2"/>
@@ -1017,7 +1284,7 @@
     </w:p>
     <w:tbl>
       <w:tblPr>
-        <w:tblStyle w:val="TableGrid"/>
+        <w:tblStyle w:val="Grilledutableau"/>
         <w:tblW w:w="0" w:type="auto"/>
         <w:tblInd w:w="3235" w:type="dxa"/>
         <w:tblLook w:val="04A0" w:firstRow="1" w:lastRow="0" w:firstColumn="1" w:lastColumn="0" w:noHBand="0" w:noVBand="1"/>
@@ -1150,7 +1417,7 @@
 </file>
 
 <file path=word/numbering.xml><?xml version="1.0" encoding="utf-8"?>
-<w:numbering xmlns:wpc="http://schemas.microsoft.com/office/word/2010/wordprocessingCanvas" xmlns:cx="http://schemas.microsoft.com/office/drawing/2014/chartex" xmlns:cx1="http://schemas.microsoft.com/office/drawing/2015/9/8/chartex" xmlns:cx2="http://schemas.microsoft.com/office/drawing/2015/10/21/chartex" xmlns:cx3="http://schemas.microsoft.com/office/drawing/2016/5/9/chartex" xmlns:cx4="http://schemas.microsoft.com/office/drawing/2016/5/10/chartex" xmlns:cx5="http://schemas.microsoft.com/office/drawing/2016/5/11/chartex" xmlns:cx6="http://schemas.microsoft.com/office/drawing/2016/5/12/chartex" xmlns:cx7="http://schemas.microsoft.com/office/drawing/2016/5/13/chartex" xmlns:cx8="http://schemas.microsoft.com/office/drawing/2016/5/14/chartex" xmlns:mc="http://schemas.openxmlformats.org/markup-compatibility/2006" xmlns:aink="http://schemas.microsoft.com/office/drawing/2016/ink" xmlns:am3d="http://schemas.microsoft.com/office/drawing/2017/model3d" xmlns:o="urn:schemas-microsoft-com:office:office" xmlns:r="http://schemas.openxmlformats.org/officeDocument/2006/relationships" xmlns:m="http://schemas.openxmlformats.org/officeDocument/2006/math" xmlns:v="urn:schemas-microsoft-com:vml" xmlns:wp14="http://schemas.microsoft.com/office/word/2010/wordprocessingDrawing" xmlns:wp="http://schemas.openxmlformats.org/drawingml/2006/wordprocessingDrawing" xmlns:w10="urn:schemas-microsoft-com:office:word" xmlns:w="http://schemas.openxmlformats.org/wordprocessingml/2006/main" xmlns:w14="http://schemas.microsoft.com/office/word/2010/wordml" xmlns:w15="http://schemas.microsoft.com/office/word/2012/wordml" xmlns:w16cex="http://schemas.microsoft.com/office/word/2018/wordml/cex" xmlns:w16cid="http://schemas.microsoft.com/office/word/2016/wordml/cid" xmlns:w16="http://schemas.microsoft.com/office/word/2018/wordml" xmlns:w16sdtdh="http://schemas.microsoft.com/office/word/2020/wordml/sdtdatahash" xmlns:w16se="http://schemas.microsoft.com/office/word/2015/wordml/symex" xmlns:wpg="http://schemas.microsoft.com/office/word/2010/wordprocessingGroup" xmlns:wpi="http://schemas.microsoft.com/office/word/2010/wordprocessingInk" xmlns:wne="http://schemas.microsoft.com/office/word/2006/wordml" xmlns:wps="http://schemas.microsoft.com/office/word/2010/wordprocessingShape" mc:Ignorable="w14 w15 w16se w16cid w16 w16cex w16sdtdh wp14">
+<w:numbering xmlns:wpc="http://schemas.microsoft.com/office/word/2010/wordprocessingCanvas" xmlns:cx="http://schemas.microsoft.com/office/drawing/2014/chartex" xmlns:cx1="http://schemas.microsoft.com/office/drawing/2015/9/8/chartex" xmlns:cx2="http://schemas.microsoft.com/office/drawing/2015/10/21/chartex" xmlns:cx3="http://schemas.microsoft.com/office/drawing/2016/5/9/chartex" xmlns:cx4="http://schemas.microsoft.com/office/drawing/2016/5/10/chartex" xmlns:cx5="http://schemas.microsoft.com/office/drawing/2016/5/11/chartex" xmlns:cx6="http://schemas.microsoft.com/office/drawing/2016/5/12/chartex" xmlns:cx7="http://schemas.microsoft.com/office/drawing/2016/5/13/chartex" xmlns:cx8="http://schemas.microsoft.com/office/drawing/2016/5/14/chartex" xmlns:mc="http://schemas.openxmlformats.org/markup-compatibility/2006" xmlns:aink="http://schemas.microsoft.com/office/drawing/2016/ink" xmlns:am3d="http://schemas.microsoft.com/office/drawing/2017/model3d" xmlns:o="urn:schemas-microsoft-com:office:office" xmlns:oel="http://schemas.microsoft.com/office/2019/extlst" xmlns:r="http://schemas.openxmlformats.org/officeDocument/2006/relationships" xmlns:m="http://schemas.openxmlformats.org/officeDocument/2006/math" xmlns:v="urn:schemas-microsoft-com:vml" xmlns:wp14="http://schemas.microsoft.com/office/word/2010/wordprocessingDrawing" xmlns:wp="http://schemas.openxmlformats.org/drawingml/2006/wordprocessingDrawing" xmlns:w10="urn:schemas-microsoft-com:office:word" xmlns:w="http://schemas.openxmlformats.org/wordprocessingml/2006/main" xmlns:w14="http://schemas.microsoft.com/office/word/2010/wordml" xmlns:w15="http://schemas.microsoft.com/office/word/2012/wordml" xmlns:w16cex="http://schemas.microsoft.com/office/word/2018/wordml/cex" xmlns:w16cid="http://schemas.microsoft.com/office/word/2016/wordml/cid" xmlns:w16="http://schemas.microsoft.com/office/word/2018/wordml" xmlns:w16sdtdh="http://schemas.microsoft.com/office/word/2020/wordml/sdtdatahash" xmlns:w16se="http://schemas.microsoft.com/office/word/2015/wordml/symex" xmlns:wpg="http://schemas.microsoft.com/office/word/2010/wordprocessingGroup" xmlns:wpi="http://schemas.microsoft.com/office/word/2010/wordprocessingInk" xmlns:wne="http://schemas.microsoft.com/office/word/2006/wordml" xmlns:wps="http://schemas.microsoft.com/office/word/2010/wordprocessingShape" mc:Ignorable="w14 w15 w16se w16cid w16 w16cex w16sdtdh wp14">
   <w:abstractNum w:abstractNumId="0" w15:restartNumberingAfterBreak="0">
     <w:nsid w:val="55624AE7"/>
     <w:multiLevelType w:val="hybridMultilevel"/>
@@ -1323,10 +1590,10 @@
       </w:pPr>
     </w:lvl>
   </w:abstractNum>
-  <w:num w:numId="1">
+  <w:num w:numId="1" w16cid:durableId="640309337">
     <w:abstractNumId w:val="0"/>
   </w:num>
-  <w:num w:numId="2">
+  <w:num w:numId="2" w16cid:durableId="700592580">
     <w:abstractNumId w:val="1"/>
   </w:num>
 </w:numbering>
@@ -1731,13 +1998,13 @@
     <w:name w:val="Normal"/>
     <w:qFormat/>
   </w:style>
-  <w:style w:type="character" w:default="1" w:styleId="DefaultParagraphFont">
+  <w:style w:type="character" w:default="1" w:styleId="Policepardfaut">
     <w:name w:val="Default Paragraph Font"/>
     <w:uiPriority w:val="1"/>
     <w:semiHidden/>
     <w:unhideWhenUsed/>
   </w:style>
-  <w:style w:type="table" w:default="1" w:styleId="TableNormal">
+  <w:style w:type="table" w:default="1" w:styleId="TableauNormal">
     <w:name w:val="Normal Table"/>
     <w:uiPriority w:val="99"/>
     <w:semiHidden/>
@@ -1752,13 +2019,13 @@
       </w:tblCellMar>
     </w:tblPr>
   </w:style>
-  <w:style w:type="numbering" w:default="1" w:styleId="NoList">
+  <w:style w:type="numbering" w:default="1" w:styleId="Aucuneliste">
     <w:name w:val="No List"/>
     <w:uiPriority w:val="99"/>
     <w:semiHidden/>
     <w:unhideWhenUsed/>
   </w:style>
-  <w:style w:type="paragraph" w:styleId="ListParagraph">
+  <w:style w:type="paragraph" w:styleId="Paragraphedeliste">
     <w:name w:val="List Paragraph"/>
     <w:basedOn w:val="Normal"/>
     <w:uiPriority w:val="34"/>
@@ -1769,9 +2036,9 @@
       <w:contextualSpacing/>
     </w:pPr>
   </w:style>
-  <w:style w:type="character" w:styleId="Hyperlink">
+  <w:style w:type="character" w:styleId="Lienhypertexte">
     <w:name w:val="Hyperlink"/>
-    <w:basedOn w:val="DefaultParagraphFont"/>
+    <w:basedOn w:val="Policepardfaut"/>
     <w:uiPriority w:val="99"/>
     <w:unhideWhenUsed/>
     <w:rsid w:val="00696E38"/>
@@ -1780,9 +2047,9 @@
       <w:u w:val="single"/>
     </w:rPr>
   </w:style>
-  <w:style w:type="character" w:styleId="UnresolvedMention">
+  <w:style w:type="character" w:styleId="Mentionnonrsolue">
     <w:name w:val="Unresolved Mention"/>
-    <w:basedOn w:val="DefaultParagraphFont"/>
+    <w:basedOn w:val="Policepardfaut"/>
     <w:uiPriority w:val="99"/>
     <w:semiHidden/>
     <w:unhideWhenUsed/>
@@ -1792,9 +2059,9 @@
       <w:shd w:val="clear" w:color="auto" w:fill="E1DFDD"/>
     </w:rPr>
   </w:style>
-  <w:style w:type="table" w:styleId="TableGrid">
+  <w:style w:type="table" w:styleId="Grilledutableau">
     <w:name w:val="Table Grid"/>
-    <w:basedOn w:val="TableNormal"/>
+    <w:basedOn w:val="TableauNormal"/>
     <w:uiPriority w:val="39"/>
     <w:rsid w:val="00E53270"/>
     <w:pPr>

</xml_diff>

<commit_message>
Update in the PAT configuraton
</commit_message>
<xml_diff>
--- a/DeployerWizard/Azure Devops Create PAT.docx
+++ b/DeployerWizard/Azure Devops Create PAT.docx
@@ -1338,6 +1338,51 @@
           </w:p>
         </w:tc>
       </w:tr>
+      <w:tr>
+        <w:tc>
+          <w:tcPr>
+            <w:tcW w:w="2700" w:type="dxa"/>
+          </w:tcPr>
+          <w:p>
+            <w:pPr>
+              <w:rPr>
+                <w:lang w:val="en-US"/>
+              </w:rPr>
+            </w:pPr>
+            <w:r>
+              <w:rPr>
+                <w:lang w:val="en-US"/>
+              </w:rPr>
+              <w:t>Build</w:t>
+            </w:r>
+          </w:p>
+        </w:tc>
+        <w:tc>
+          <w:tcPr>
+            <w:tcW w:w="3415" w:type="dxa"/>
+          </w:tcPr>
+          <w:p>
+            <w:pPr>
+              <w:jc w:val="center"/>
+              <w:rPr>
+                <w:rFonts w:ascii="Segoe UI" w:hAnsi="Segoe UI" w:cs="Segoe UI"/>
+                <w:sz w:val="21"/>
+                <w:szCs w:val="21"/>
+                <w:shd w:val="clear" w:color="auto" w:fill="FFFFFF"/>
+              </w:rPr>
+            </w:pPr>
+            <w:r>
+              <w:rPr>
+                <w:rFonts w:ascii="Segoe UI" w:hAnsi="Segoe UI" w:cs="Segoe UI"/>
+                <w:sz w:val="21"/>
+                <w:szCs w:val="21"/>
+                <w:shd w:val="clear" w:color="auto" w:fill="FFFFFF"/>
+              </w:rPr>
+              <w:t>Read &amp; execute</w:t>
+            </w:r>
+          </w:p>
+        </w:tc>
+      </w:tr>
     </w:tbl>
     <w:p>
       <w:pPr>
@@ -1392,6 +1437,26 @@
           <w:lang w:val="en-US"/>
         </w:rPr>
       </w:pPr>
+      <w:r>
+        <w:rPr>
+          <w:lang w:val="en-US"/>
+        </w:rPr>
+        <w:t xml:space="preserve">For further information about the usage of PAT tokens you can visit the following </w:t>
+      </w:r>
+      <w:proofErr w:type="spellStart"/>
+      <w:r>
+        <w:rPr>
+          <w:lang w:val="en-US"/>
+        </w:rPr>
+        <w:t>url</w:t>
+      </w:r>
+      <w:proofErr w:type="spellEnd"/>
+      <w:r>
+        <w:rPr>
+          <w:lang w:val="en-US"/>
+        </w:rPr>
+        <w:t xml:space="preserve"> links.</w:t>
+      </w:r>
     </w:p>
     <w:p>
       <w:pPr>
@@ -1399,11 +1464,27 @@
           <w:lang w:val="en-US"/>
         </w:rPr>
       </w:pPr>
-      <w:r>
-        <w:rPr>
-          <w:lang w:val="en-US"/>
-        </w:rPr>
-        <w:t>https://docs.microsoft.com/en-us/azure/devops/organizations/accounts/use-personal-access-tokens-to-authenticate?view=azure-devops&amp;tabs=Windows</w:t>
+      <w:hyperlink r:id="rId10" w:history="1">
+        <w:r>
+          <w:rPr>
+            <w:rStyle w:val="Lienhypertexte"/>
+            <w:lang w:val="en-US"/>
+          </w:rPr>
+          <w:t>https://docs.microsoft.com/en-us/azure/devops/organizations/accounts/use-personal-access-tokens-to-authenticate?view=azure-devops&amp;tabs=Windows</w:t>
+        </w:r>
+      </w:hyperlink>
+    </w:p>
+    <w:p>
+      <w:pPr>
+        <w:rPr>
+          <w:lang w:val="en-US"/>
+        </w:rPr>
+      </w:pPr>
+      <w:r>
+        <w:rPr>
+          <w:lang w:val="en-US"/>
+        </w:rPr>
+        <w:t>https://docs.microsoft.com/en-us/azure/devops/integrate/get-started/authentication/oauth?view=azure-devops#scopes</w:t>
       </w:r>
     </w:p>
     <w:sectPr>

</xml_diff>

<commit_message>
Updated documentation of the automatic feature deployments
</commit_message>
<xml_diff>
--- a/DeployerWizard/Azure Devops Create PAT.docx
+++ b/DeployerWizard/Azure Devops Create PAT.docx
@@ -4,34 +4,21 @@
   <w:body>
     <w:p>
       <w:pPr>
-        <w:rPr>
-          <w:lang w:val="en-US"/>
-        </w:rPr>
-      </w:pPr>
-      <w:r>
-        <w:rPr>
-          <w:lang w:val="en-US"/>
-        </w:rPr>
-        <w:t xml:space="preserve">Azure </w:t>
-      </w:r>
-      <w:proofErr w:type="spellStart"/>
-      <w:r>
-        <w:rPr>
-          <w:lang w:val="en-US"/>
-        </w:rPr>
-        <w:t>Devops</w:t>
-      </w:r>
-      <w:proofErr w:type="spellEnd"/>
-      <w:r>
-        <w:rPr>
-          <w:lang w:val="en-US"/>
-        </w:rPr>
-        <w:t xml:space="preserve"> Create PAT</w:t>
-      </w:r>
-    </w:p>
-    <w:p>
-      <w:pPr>
-        <w:pStyle w:val="Paragraphedeliste"/>
+        <w:pStyle w:val="Heading1"/>
+        <w:rPr>
+          <w:lang w:val="en-US"/>
+        </w:rPr>
+      </w:pPr>
+      <w:r>
+        <w:rPr>
+          <w:lang w:val="en-US"/>
+        </w:rPr>
+        <w:t>Azure Devops Create PAT</w:t>
+      </w:r>
+    </w:p>
+    <w:p>
+      <w:pPr>
+        <w:pStyle w:val="ListParagraph"/>
         <w:numPr>
           <w:ilvl w:val="0"/>
           <w:numId w:val="1"/>
@@ -44,26 +31,12 @@
         <w:rPr>
           <w:lang w:val="en-US"/>
         </w:rPr>
-        <w:t xml:space="preserve">Log into Azure </w:t>
-      </w:r>
-      <w:proofErr w:type="spellStart"/>
-      <w:r>
-        <w:rPr>
-          <w:lang w:val="en-US"/>
-        </w:rPr>
-        <w:t>Devops</w:t>
-      </w:r>
-      <w:proofErr w:type="spellEnd"/>
-      <w:r>
-        <w:rPr>
-          <w:lang w:val="en-US"/>
-        </w:rPr>
-        <w:t xml:space="preserve"> in the </w:t>
+        <w:t xml:space="preserve">Log into Azure Devops in the </w:t>
       </w:r>
       <w:hyperlink r:id="rId6" w:history="1">
         <w:r>
           <w:rPr>
-            <w:rStyle w:val="Lienhypertexte"/>
+            <w:rStyle w:val="Hyperlink"/>
             <w:lang w:val="en-US"/>
           </w:rPr>
           <w:t>https://dev.azure.com/</w:t>
@@ -78,7 +51,7 @@
     </w:p>
     <w:p>
       <w:pPr>
-        <w:pStyle w:val="Paragraphedeliste"/>
+        <w:pStyle w:val="ListParagraph"/>
         <w:numPr>
           <w:ilvl w:val="0"/>
           <w:numId w:val="1"/>
@@ -96,15 +69,15 @@
     </w:p>
     <w:p>
       <w:pPr>
-        <w:pStyle w:val="Paragraphedeliste"/>
-        <w:rPr>
-          <w:lang w:val="en-US"/>
-        </w:rPr>
-      </w:pPr>
-    </w:p>
-    <w:p>
-      <w:pPr>
-        <w:pStyle w:val="Paragraphedeliste"/>
+        <w:pStyle w:val="ListParagraph"/>
+        <w:rPr>
+          <w:lang w:val="en-US"/>
+        </w:rPr>
+      </w:pPr>
+    </w:p>
+    <w:p>
+      <w:pPr>
+        <w:pStyle w:val="ListParagraph"/>
         <w:rPr>
           <w:lang w:val="en-US"/>
         </w:rPr>
@@ -153,45 +126,59 @@
     </w:p>
     <w:p>
       <w:pPr>
-        <w:pStyle w:val="Paragraphedeliste"/>
-        <w:numPr>
-          <w:ilvl w:val="0"/>
-          <w:numId w:val="1"/>
-        </w:numPr>
-        <w:rPr>
-          <w:lang w:val="en-US"/>
-        </w:rPr>
-      </w:pPr>
-      <w:r>
-        <w:rPr>
-          <w:lang w:val="en-US"/>
-        </w:rPr>
-        <w:t xml:space="preserve">Create the PAT for the </w:t>
-      </w:r>
-      <w:proofErr w:type="gramStart"/>
-      <w:r>
-        <w:rPr>
-          <w:lang w:val="en-US"/>
-        </w:rPr>
-        <w:t xml:space="preserve">deployment </w:t>
-      </w:r>
-      <w:r>
-        <w:rPr>
-          <w:lang w:val="en-US"/>
-        </w:rPr>
-        <w:t xml:space="preserve"> -</w:t>
-      </w:r>
-      <w:proofErr w:type="gramEnd"/>
-      <w:r>
-        <w:rPr>
-          <w:lang w:val="en-US"/>
-        </w:rPr>
-        <w:t xml:space="preserve"> This token will be used only for the setup and the Expiration can be set for only 1 day.</w:t>
-      </w:r>
-    </w:p>
-    <w:p>
-      <w:pPr>
-        <w:pStyle w:val="Paragraphedeliste"/>
+        <w:pStyle w:val="Heading1"/>
+        <w:rPr>
+          <w:lang w:val="en-US"/>
+        </w:rPr>
+      </w:pPr>
+      <w:r>
+        <w:rPr>
+          <w:lang w:val="en-US"/>
+        </w:rPr>
+        <w:t>PAT used for configuration</w:t>
+      </w:r>
+    </w:p>
+    <w:p>
+      <w:pPr>
+        <w:rPr>
+          <w:lang w:val="en-US"/>
+        </w:rPr>
+      </w:pPr>
+      <w:r>
+        <w:rPr>
+          <w:lang w:val="en-US"/>
+        </w:rPr>
+        <w:t xml:space="preserve">Create the PAT </w:t>
+      </w:r>
+      <w:r>
+        <w:rPr>
+          <w:lang w:val="en-US"/>
+        </w:rPr>
+        <w:t>that the Wizard will use to create all the configuration on you Azure Devops Organization.</w:t>
+      </w:r>
+    </w:p>
+    <w:p>
+      <w:pPr>
+        <w:rPr>
+          <w:lang w:val="en-US"/>
+        </w:rPr>
+      </w:pPr>
+      <w:r>
+        <w:rPr>
+          <w:lang w:val="en-US"/>
+        </w:rPr>
+        <w:t xml:space="preserve"> </w:t>
+      </w:r>
+      <w:r>
+        <w:rPr>
+          <w:lang w:val="en-US"/>
+        </w:rPr>
+        <w:t xml:space="preserve"> - This token will be used only for the setup and the Expiration can be set for only 1 day.</w:t>
+      </w:r>
+    </w:p>
+    <w:p>
+      <w:pPr>
+        <w:pStyle w:val="ListParagraph"/>
         <w:numPr>
           <w:ilvl w:val="1"/>
           <w:numId w:val="1"/>
@@ -250,7 +237,7 @@
     </w:p>
     <w:p>
       <w:pPr>
-        <w:pStyle w:val="Paragraphedeliste"/>
+        <w:pStyle w:val="ListParagraph"/>
         <w:numPr>
           <w:ilvl w:val="1"/>
           <w:numId w:val="1"/>
@@ -268,7 +255,7 @@
     </w:p>
     <w:p>
       <w:pPr>
-        <w:pStyle w:val="Paragraphedeliste"/>
+        <w:pStyle w:val="ListParagraph"/>
         <w:ind w:left="1440"/>
         <w:rPr>
           <w:lang w:val="en-US"/>
@@ -279,6 +266,7 @@
           <w:noProof/>
           <w:lang w:val="en-US"/>
         </w:rPr>
+        <w:lastRenderedPageBreak/>
         <w:drawing>
           <wp:inline distT="0" distB="0" distL="0" distR="0" wp14:anchorId="7AC5F76F" wp14:editId="6E0F3831">
             <wp:extent cx="4364193" cy="1763395"/>
@@ -318,7 +306,7 @@
     </w:p>
     <w:p>
       <w:pPr>
-        <w:pStyle w:val="Paragraphedeliste"/>
+        <w:pStyle w:val="ListParagraph"/>
         <w:numPr>
           <w:ilvl w:val="1"/>
           <w:numId w:val="1"/>
@@ -336,7 +324,7 @@
     </w:p>
     <w:tbl>
       <w:tblPr>
-        <w:tblStyle w:val="Grilledutableau"/>
+        <w:tblStyle w:val="TableGrid"/>
         <w:tblW w:w="0" w:type="auto"/>
         <w:tblInd w:w="3235" w:type="dxa"/>
         <w:tblLook w:val="04A0" w:firstRow="1" w:lastRow="0" w:firstColumn="1" w:lastColumn="0" w:noHBand="0" w:noVBand="1"/>
@@ -456,7 +444,6 @@
               <w:rPr>
                 <w:lang w:val="en-US"/>
               </w:rPr>
-              <w:lastRenderedPageBreak/>
               <w:t>Code</w:t>
             </w:r>
           </w:p>
@@ -1090,6 +1077,7 @@
     </w:p>
     <w:p>
       <w:pPr>
+        <w:pStyle w:val="Heading1"/>
         <w:rPr>
           <w:lang w:val="en-US"/>
         </w:rPr>
@@ -1109,7 +1097,28 @@
     </w:p>
     <w:p>
       <w:pPr>
-        <w:pStyle w:val="Paragraphedeliste"/>
+        <w:jc w:val="both"/>
+        <w:rPr>
+          <w:lang w:val="en-US"/>
+        </w:rPr>
+      </w:pPr>
+      <w:r>
+        <w:rPr>
+          <w:lang w:val="en-US"/>
+        </w:rPr>
+        <w:t>This pat will be send to us by the Wizard, and it will be</w:t>
+      </w:r>
+      <w:r>
+        <w:rPr>
+          <w:lang w:val="en-US"/>
+        </w:rPr>
+        <w:tab/>
+        <w:t xml:space="preserve"> used to update your repo with the latest features of CAM.</w:t>
+      </w:r>
+    </w:p>
+    <w:p>
+      <w:pPr>
+        <w:pStyle w:val="ListParagraph"/>
         <w:numPr>
           <w:ilvl w:val="0"/>
           <w:numId w:val="2"/>
@@ -1168,7 +1177,7 @@
     </w:p>
     <w:p>
       <w:pPr>
-        <w:pStyle w:val="Paragraphedeliste"/>
+        <w:pStyle w:val="ListParagraph"/>
         <w:numPr>
           <w:ilvl w:val="0"/>
           <w:numId w:val="2"/>
@@ -1216,7 +1225,7 @@
     </w:p>
     <w:p>
       <w:pPr>
-        <w:pStyle w:val="Paragraphedeliste"/>
+        <w:pStyle w:val="ListParagraph"/>
         <w:ind w:left="1440"/>
         <w:rPr>
           <w:lang w:val="en-US"/>
@@ -1227,6 +1236,7 @@
           <w:noProof/>
           <w:lang w:val="en-US"/>
         </w:rPr>
+        <w:lastRenderedPageBreak/>
         <w:drawing>
           <wp:inline distT="0" distB="0" distL="0" distR="0" wp14:anchorId="3BD6FA27" wp14:editId="4147825C">
             <wp:extent cx="4364193" cy="1763395"/>
@@ -1266,7 +1276,7 @@
     </w:p>
     <w:p>
       <w:pPr>
-        <w:pStyle w:val="Paragraphedeliste"/>
+        <w:pStyle w:val="ListParagraph"/>
         <w:numPr>
           <w:ilvl w:val="0"/>
           <w:numId w:val="2"/>
@@ -1284,7 +1294,7 @@
     </w:p>
     <w:tbl>
       <w:tblPr>
-        <w:tblStyle w:val="Grilledutableau"/>
+        <w:tblStyle w:val="TableGrid"/>
         <w:tblW w:w="0" w:type="auto"/>
         <w:tblInd w:w="3235" w:type="dxa"/>
         <w:tblLook w:val="04A0" w:firstRow="1" w:lastRow="0" w:firstColumn="1" w:lastColumn="0" w:noHBand="0" w:noVBand="1"/>
@@ -1441,21 +1451,7 @@
         <w:rPr>
           <w:lang w:val="en-US"/>
         </w:rPr>
-        <w:t xml:space="preserve">For further information about the usage of PAT tokens you can visit the following </w:t>
-      </w:r>
-      <w:proofErr w:type="spellStart"/>
-      <w:r>
-        <w:rPr>
-          <w:lang w:val="en-US"/>
-        </w:rPr>
-        <w:t>url</w:t>
-      </w:r>
-      <w:proofErr w:type="spellEnd"/>
-      <w:r>
-        <w:rPr>
-          <w:lang w:val="en-US"/>
-        </w:rPr>
-        <w:t xml:space="preserve"> links.</w:t>
+        <w:t>For further information about the usage of PAT tokens you can visit the following url links.</w:t>
       </w:r>
     </w:p>
     <w:p>
@@ -1467,7 +1463,7 @@
       <w:hyperlink r:id="rId10" w:history="1">
         <w:r>
           <w:rPr>
-            <w:rStyle w:val="Lienhypertexte"/>
+            <w:rStyle w:val="Hyperlink"/>
             <w:lang w:val="en-US"/>
           </w:rPr>
           <w:t>https://docs.microsoft.com/en-us/azure/devops/organizations/accounts/use-personal-access-tokens-to-authenticate?view=azure-devops&amp;tabs=Windows</w:t>
@@ -2079,13 +2075,34 @@
     <w:name w:val="Normal"/>
     <w:qFormat/>
   </w:style>
-  <w:style w:type="character" w:default="1" w:styleId="Policepardfaut">
+  <w:style w:type="paragraph" w:styleId="Heading1">
+    <w:name w:val="heading 1"/>
+    <w:basedOn w:val="Normal"/>
+    <w:next w:val="Normal"/>
+    <w:link w:val="Heading1Char"/>
+    <w:uiPriority w:val="9"/>
+    <w:qFormat/>
+    <w:rsid w:val="00C26659"/>
+    <w:pPr>
+      <w:keepNext/>
+      <w:keepLines/>
+      <w:spacing w:before="240" w:after="0"/>
+      <w:outlineLvl w:val="0"/>
+    </w:pPr>
+    <w:rPr>
+      <w:rFonts w:asciiTheme="majorHAnsi" w:eastAsiaTheme="majorEastAsia" w:hAnsiTheme="majorHAnsi" w:cstheme="majorBidi"/>
+      <w:color w:val="2F5496" w:themeColor="accent1" w:themeShade="BF"/>
+      <w:sz w:val="32"/>
+      <w:szCs w:val="32"/>
+    </w:rPr>
+  </w:style>
+  <w:style w:type="character" w:default="1" w:styleId="DefaultParagraphFont">
     <w:name w:val="Default Paragraph Font"/>
     <w:uiPriority w:val="1"/>
     <w:semiHidden/>
     <w:unhideWhenUsed/>
   </w:style>
-  <w:style w:type="table" w:default="1" w:styleId="TableauNormal">
+  <w:style w:type="table" w:default="1" w:styleId="TableNormal">
     <w:name w:val="Normal Table"/>
     <w:uiPriority w:val="99"/>
     <w:semiHidden/>
@@ -2100,13 +2117,13 @@
       </w:tblCellMar>
     </w:tblPr>
   </w:style>
-  <w:style w:type="numbering" w:default="1" w:styleId="Aucuneliste">
+  <w:style w:type="numbering" w:default="1" w:styleId="NoList">
     <w:name w:val="No List"/>
     <w:uiPriority w:val="99"/>
     <w:semiHidden/>
     <w:unhideWhenUsed/>
   </w:style>
-  <w:style w:type="paragraph" w:styleId="Paragraphedeliste">
+  <w:style w:type="paragraph" w:styleId="ListParagraph">
     <w:name w:val="List Paragraph"/>
     <w:basedOn w:val="Normal"/>
     <w:uiPriority w:val="34"/>
@@ -2117,9 +2134,9 @@
       <w:contextualSpacing/>
     </w:pPr>
   </w:style>
-  <w:style w:type="character" w:styleId="Lienhypertexte">
+  <w:style w:type="character" w:styleId="Hyperlink">
     <w:name w:val="Hyperlink"/>
-    <w:basedOn w:val="Policepardfaut"/>
+    <w:basedOn w:val="DefaultParagraphFont"/>
     <w:uiPriority w:val="99"/>
     <w:unhideWhenUsed/>
     <w:rsid w:val="00696E38"/>
@@ -2128,9 +2145,9 @@
       <w:u w:val="single"/>
     </w:rPr>
   </w:style>
-  <w:style w:type="character" w:styleId="Mentionnonrsolue">
+  <w:style w:type="character" w:styleId="UnresolvedMention">
     <w:name w:val="Unresolved Mention"/>
-    <w:basedOn w:val="Policepardfaut"/>
+    <w:basedOn w:val="DefaultParagraphFont"/>
     <w:uiPriority w:val="99"/>
     <w:semiHidden/>
     <w:unhideWhenUsed/>
@@ -2140,9 +2157,9 @@
       <w:shd w:val="clear" w:color="auto" w:fill="E1DFDD"/>
     </w:rPr>
   </w:style>
-  <w:style w:type="table" w:styleId="Grilledutableau">
+  <w:style w:type="table" w:styleId="TableGrid">
     <w:name w:val="Table Grid"/>
-    <w:basedOn w:val="TableauNormal"/>
+    <w:basedOn w:val="TableNormal"/>
     <w:uiPriority w:val="39"/>
     <w:rsid w:val="00E53270"/>
     <w:pPr>
@@ -2158,6 +2175,19 @@
         <w:insideV w:val="single" w:sz="4" w:space="0" w:color="auto"/>
       </w:tblBorders>
     </w:tblPr>
+  </w:style>
+  <w:style w:type="character" w:customStyle="1" w:styleId="Heading1Char">
+    <w:name w:val="Heading 1 Char"/>
+    <w:basedOn w:val="DefaultParagraphFont"/>
+    <w:link w:val="Heading1"/>
+    <w:uiPriority w:val="9"/>
+    <w:rsid w:val="00C26659"/>
+    <w:rPr>
+      <w:rFonts w:asciiTheme="majorHAnsi" w:eastAsiaTheme="majorEastAsia" w:hAnsiTheme="majorHAnsi" w:cstheme="majorBidi"/>
+      <w:color w:val="2F5496" w:themeColor="accent1" w:themeShade="BF"/>
+      <w:sz w:val="32"/>
+      <w:szCs w:val="32"/>
+    </w:rPr>
   </w:style>
 </w:styles>
 </file>

</xml_diff>

<commit_message>
Rollback to version in master
</commit_message>
<xml_diff>
--- a/DeployerWizard/Azure Devops Create PAT.docx
+++ b/DeployerWizard/Azure Devops Create PAT.docx
@@ -1,10 +1,9 @@
 
 <file path=word/document.xml><?xml version="1.0" encoding="utf-8"?>
-<w:document xmlns:wpc="http://schemas.microsoft.com/office/word/2010/wordprocessingCanvas" xmlns:cx="http://schemas.microsoft.com/office/drawing/2014/chartex" xmlns:cx1="http://schemas.microsoft.com/office/drawing/2015/9/8/chartex" xmlns:cx2="http://schemas.microsoft.com/office/drawing/2015/10/21/chartex" xmlns:cx3="http://schemas.microsoft.com/office/drawing/2016/5/9/chartex" xmlns:cx4="http://schemas.microsoft.com/office/drawing/2016/5/10/chartex" xmlns:cx5="http://schemas.microsoft.com/office/drawing/2016/5/11/chartex" xmlns:cx6="http://schemas.microsoft.com/office/drawing/2016/5/12/chartex" xmlns:cx7="http://schemas.microsoft.com/office/drawing/2016/5/13/chartex" xmlns:cx8="http://schemas.microsoft.com/office/drawing/2016/5/14/chartex" xmlns:mc="http://schemas.openxmlformats.org/markup-compatibility/2006" xmlns:aink="http://schemas.microsoft.com/office/drawing/2016/ink" xmlns:am3d="http://schemas.microsoft.com/office/drawing/2017/model3d" xmlns:o="urn:schemas-microsoft-com:office:office" xmlns:oel="http://schemas.microsoft.com/office/2019/extlst" xmlns:r="http://schemas.openxmlformats.org/officeDocument/2006/relationships" xmlns:m="http://schemas.openxmlformats.org/officeDocument/2006/math" xmlns:v="urn:schemas-microsoft-com:vml" xmlns:wp14="http://schemas.microsoft.com/office/word/2010/wordprocessingDrawing" xmlns:wp="http://schemas.openxmlformats.org/drawingml/2006/wordprocessingDrawing" xmlns:w10="urn:schemas-microsoft-com:office:word" xmlns:w="http://schemas.openxmlformats.org/wordprocessingml/2006/main" xmlns:w14="http://schemas.microsoft.com/office/word/2010/wordml" xmlns:w15="http://schemas.microsoft.com/office/word/2012/wordml" xmlns:w16cex="http://schemas.microsoft.com/office/word/2018/wordml/cex" xmlns:w16cid="http://schemas.microsoft.com/office/word/2016/wordml/cid" xmlns:w16="http://schemas.microsoft.com/office/word/2018/wordml" xmlns:w16sdtdh="http://schemas.microsoft.com/office/word/2020/wordml/sdtdatahash" xmlns:w16se="http://schemas.microsoft.com/office/word/2015/wordml/symex" xmlns:wpg="http://schemas.microsoft.com/office/word/2010/wordprocessingGroup" xmlns:wpi="http://schemas.microsoft.com/office/word/2010/wordprocessingInk" xmlns:wne="http://schemas.microsoft.com/office/word/2006/wordml" xmlns:wps="http://schemas.microsoft.com/office/word/2010/wordprocessingShape" mc:Ignorable="w14 w15 w16se w16cid w16 w16cex w16sdtdh wp14">
+<w:document xmlns:wpc="http://schemas.microsoft.com/office/word/2010/wordprocessingCanvas" xmlns:cx="http://schemas.microsoft.com/office/drawing/2014/chartex" xmlns:cx1="http://schemas.microsoft.com/office/drawing/2015/9/8/chartex" xmlns:cx2="http://schemas.microsoft.com/office/drawing/2015/10/21/chartex" xmlns:cx3="http://schemas.microsoft.com/office/drawing/2016/5/9/chartex" xmlns:cx4="http://schemas.microsoft.com/office/drawing/2016/5/10/chartex" xmlns:cx5="http://schemas.microsoft.com/office/drawing/2016/5/11/chartex" xmlns:cx6="http://schemas.microsoft.com/office/drawing/2016/5/12/chartex" xmlns:cx7="http://schemas.microsoft.com/office/drawing/2016/5/13/chartex" xmlns:cx8="http://schemas.microsoft.com/office/drawing/2016/5/14/chartex" xmlns:mc="http://schemas.openxmlformats.org/markup-compatibility/2006" xmlns:aink="http://schemas.microsoft.com/office/drawing/2016/ink" xmlns:am3d="http://schemas.microsoft.com/office/drawing/2017/model3d" xmlns:o="urn:schemas-microsoft-com:office:office" xmlns:r="http://schemas.openxmlformats.org/officeDocument/2006/relationships" xmlns:m="http://schemas.openxmlformats.org/officeDocument/2006/math" xmlns:v="urn:schemas-microsoft-com:vml" xmlns:wp14="http://schemas.microsoft.com/office/word/2010/wordprocessingDrawing" xmlns:wp="http://schemas.openxmlformats.org/drawingml/2006/wordprocessingDrawing" xmlns:w10="urn:schemas-microsoft-com:office:word" xmlns:w="http://schemas.openxmlformats.org/wordprocessingml/2006/main" xmlns:w14="http://schemas.microsoft.com/office/word/2010/wordml" xmlns:w15="http://schemas.microsoft.com/office/word/2012/wordml" xmlns:w16cex="http://schemas.microsoft.com/office/word/2018/wordml/cex" xmlns:w16cid="http://schemas.microsoft.com/office/word/2016/wordml/cid" xmlns:w16="http://schemas.microsoft.com/office/word/2018/wordml" xmlns:w16sdtdh="http://schemas.microsoft.com/office/word/2020/wordml/sdtdatahash" xmlns:w16se="http://schemas.microsoft.com/office/word/2015/wordml/symex" xmlns:wpg="http://schemas.microsoft.com/office/word/2010/wordprocessingGroup" xmlns:wpi="http://schemas.microsoft.com/office/word/2010/wordprocessingInk" xmlns:wne="http://schemas.microsoft.com/office/word/2006/wordml" xmlns:wps="http://schemas.microsoft.com/office/word/2010/wordprocessingShape" mc:Ignorable="w14 w15 w16se w16cid w16 w16cex w16sdtdh wp14">
   <w:body>
     <w:p>
       <w:pPr>
-        <w:pStyle w:val="Heading1"/>
         <w:rPr>
           <w:lang w:val="en-US"/>
         </w:rPr>
@@ -126,48 +125,20 @@
     </w:p>
     <w:p>
       <w:pPr>
-        <w:pStyle w:val="Heading1"/>
-        <w:rPr>
-          <w:lang w:val="en-US"/>
-        </w:rPr>
-      </w:pPr>
-      <w:r>
-        <w:rPr>
-          <w:lang w:val="en-US"/>
-        </w:rPr>
-        <w:t>PAT used for configuration</w:t>
-      </w:r>
-    </w:p>
-    <w:p>
-      <w:pPr>
-        <w:rPr>
-          <w:lang w:val="en-US"/>
-        </w:rPr>
-      </w:pPr>
-      <w:r>
-        <w:rPr>
-          <w:lang w:val="en-US"/>
-        </w:rPr>
-        <w:t xml:space="preserve">Create the PAT </w:t>
-      </w:r>
-      <w:r>
-        <w:rPr>
-          <w:lang w:val="en-US"/>
-        </w:rPr>
-        <w:t>that the Wizard will use to create all the configuration on you Azure Devops Organization.</w:t>
-      </w:r>
-    </w:p>
-    <w:p>
-      <w:pPr>
-        <w:rPr>
-          <w:lang w:val="en-US"/>
-        </w:rPr>
-      </w:pPr>
-      <w:r>
-        <w:rPr>
-          <w:lang w:val="en-US"/>
-        </w:rPr>
-        <w:t xml:space="preserve"> </w:t>
+        <w:pStyle w:val="ListParagraph"/>
+        <w:numPr>
+          <w:ilvl w:val="0"/>
+          <w:numId w:val="1"/>
+        </w:numPr>
+        <w:rPr>
+          <w:lang w:val="en-US"/>
+        </w:rPr>
+      </w:pPr>
+      <w:r>
+        <w:rPr>
+          <w:lang w:val="en-US"/>
+        </w:rPr>
+        <w:t xml:space="preserve">Create the PAT for the deployment </w:t>
       </w:r>
       <w:r>
         <w:rPr>
@@ -266,7 +237,6 @@
           <w:noProof/>
           <w:lang w:val="en-US"/>
         </w:rPr>
-        <w:lastRenderedPageBreak/>
         <w:drawing>
           <wp:inline distT="0" distB="0" distL="0" distR="0" wp14:anchorId="7AC5F76F" wp14:editId="6E0F3831">
             <wp:extent cx="4364193" cy="1763395"/>
@@ -444,6 +414,7 @@
               <w:rPr>
                 <w:lang w:val="en-US"/>
               </w:rPr>
+              <w:lastRenderedPageBreak/>
               <w:t>Code</w:t>
             </w:r>
           </w:p>
@@ -624,7 +595,7 @@
               <w:rPr>
                 <w:lang w:val="en-US"/>
               </w:rPr>
-              <w:t>Graph</w:t>
+              <w:t>Project &amp; Team</w:t>
             </w:r>
           </w:p>
         </w:tc>
@@ -649,7 +620,7 @@
                 <w:szCs w:val="21"/>
                 <w:shd w:val="clear" w:color="auto" w:fill="FFFFFF"/>
               </w:rPr>
-              <w:t>Read</w:t>
+              <w:t>Read, write &amp; Manage</w:t>
             </w:r>
           </w:p>
         </w:tc>
@@ -669,7 +640,7 @@
               <w:rPr>
                 <w:lang w:val="en-US"/>
               </w:rPr>
-              <w:t>Identity</w:t>
+              <w:t>Release</w:t>
             </w:r>
           </w:p>
         </w:tc>
@@ -694,7 +665,7 @@
                 <w:szCs w:val="21"/>
                 <w:shd w:val="clear" w:color="auto" w:fill="FFFFFF"/>
               </w:rPr>
-              <w:t>Read</w:t>
+              <w:t>Read,write, execute &amp; Manage</w:t>
             </w:r>
           </w:p>
         </w:tc>
@@ -714,7 +685,7 @@
               <w:rPr>
                 <w:lang w:val="en-US"/>
               </w:rPr>
-              <w:t>Member Entitlement Management</w:t>
+              <w:t>Secure Files</w:t>
             </w:r>
           </w:p>
         </w:tc>
@@ -739,7 +710,7 @@
                 <w:szCs w:val="21"/>
                 <w:shd w:val="clear" w:color="auto" w:fill="FFFFFF"/>
               </w:rPr>
-              <w:t>Read</w:t>
+              <w:t>Read, créate &amp; manage</w:t>
             </w:r>
           </w:p>
         </w:tc>
@@ -759,7 +730,7 @@
               <w:rPr>
                 <w:lang w:val="en-US"/>
               </w:rPr>
-              <w:t>Project &amp; Team</w:t>
+              <w:t>Service Connections</w:t>
             </w:r>
           </w:p>
         </w:tc>
@@ -784,7 +755,7 @@
                 <w:szCs w:val="21"/>
                 <w:shd w:val="clear" w:color="auto" w:fill="FFFFFF"/>
               </w:rPr>
-              <w:t>Read, write &amp; Manage</w:t>
+              <w:t>Read, query &amp; Manage</w:t>
             </w:r>
           </w:p>
         </w:tc>
@@ -804,7 +775,7 @@
               <w:rPr>
                 <w:lang w:val="en-US"/>
               </w:rPr>
-              <w:t>Release</w:t>
+              <w:t>Variable Groups</w:t>
             </w:r>
           </w:p>
         </w:tc>
@@ -829,232 +800,7 @@
                 <w:szCs w:val="21"/>
                 <w:shd w:val="clear" w:color="auto" w:fill="FFFFFF"/>
               </w:rPr>
-              <w:t>Read,write, execute &amp; Manage</w:t>
-            </w:r>
-          </w:p>
-        </w:tc>
-      </w:tr>
-      <w:tr>
-        <w:tc>
-          <w:tcPr>
-            <w:tcW w:w="2700" w:type="dxa"/>
-          </w:tcPr>
-          <w:p>
-            <w:pPr>
-              <w:rPr>
-                <w:lang w:val="en-US"/>
-              </w:rPr>
-            </w:pPr>
-            <w:r>
-              <w:rPr>
-                <w:lang w:val="en-US"/>
-              </w:rPr>
-              <w:t>Secure Files</w:t>
-            </w:r>
-          </w:p>
-        </w:tc>
-        <w:tc>
-          <w:tcPr>
-            <w:tcW w:w="3415" w:type="dxa"/>
-          </w:tcPr>
-          <w:p>
-            <w:pPr>
-              <w:jc w:val="center"/>
-              <w:rPr>
-                <w:rFonts w:ascii="Segoe UI" w:hAnsi="Segoe UI" w:cs="Segoe UI"/>
-                <w:sz w:val="21"/>
-                <w:szCs w:val="21"/>
-                <w:shd w:val="clear" w:color="auto" w:fill="FFFFFF"/>
-              </w:rPr>
-            </w:pPr>
-            <w:r>
-              <w:rPr>
-                <w:rFonts w:ascii="Segoe UI" w:hAnsi="Segoe UI" w:cs="Segoe UI"/>
-                <w:sz w:val="21"/>
-                <w:szCs w:val="21"/>
-                <w:shd w:val="clear" w:color="auto" w:fill="FFFFFF"/>
-              </w:rPr>
-              <w:t>Read, créate &amp; manage</w:t>
-            </w:r>
-          </w:p>
-        </w:tc>
-      </w:tr>
-      <w:tr>
-        <w:tc>
-          <w:tcPr>
-            <w:tcW w:w="2700" w:type="dxa"/>
-          </w:tcPr>
-          <w:p>
-            <w:pPr>
-              <w:rPr>
-                <w:lang w:val="en-US"/>
-              </w:rPr>
-            </w:pPr>
-            <w:r>
-              <w:rPr>
-                <w:lang w:val="en-US"/>
-              </w:rPr>
-              <w:t>Service Connections</w:t>
-            </w:r>
-          </w:p>
-        </w:tc>
-        <w:tc>
-          <w:tcPr>
-            <w:tcW w:w="3415" w:type="dxa"/>
-          </w:tcPr>
-          <w:p>
-            <w:pPr>
-              <w:jc w:val="center"/>
-              <w:rPr>
-                <w:rFonts w:ascii="Segoe UI" w:hAnsi="Segoe UI" w:cs="Segoe UI"/>
-                <w:sz w:val="21"/>
-                <w:szCs w:val="21"/>
-                <w:shd w:val="clear" w:color="auto" w:fill="FFFFFF"/>
-              </w:rPr>
-            </w:pPr>
-            <w:r>
-              <w:rPr>
-                <w:rFonts w:ascii="Segoe UI" w:hAnsi="Segoe UI" w:cs="Segoe UI"/>
-                <w:sz w:val="21"/>
-                <w:szCs w:val="21"/>
-                <w:shd w:val="clear" w:color="auto" w:fill="FFFFFF"/>
-              </w:rPr>
-              <w:t>Read, query &amp; Manage</w:t>
-            </w:r>
-          </w:p>
-        </w:tc>
-      </w:tr>
-      <w:tr>
-        <w:tc>
-          <w:tcPr>
-            <w:tcW w:w="2700" w:type="dxa"/>
-          </w:tcPr>
-          <w:p>
-            <w:pPr>
-              <w:rPr>
-                <w:lang w:val="en-US"/>
-              </w:rPr>
-            </w:pPr>
-            <w:r>
-              <w:rPr>
-                <w:lang w:val="en-US"/>
-              </w:rPr>
-              <w:t>User Profile</w:t>
-            </w:r>
-          </w:p>
-        </w:tc>
-        <w:tc>
-          <w:tcPr>
-            <w:tcW w:w="3415" w:type="dxa"/>
-          </w:tcPr>
-          <w:p>
-            <w:pPr>
-              <w:jc w:val="center"/>
-              <w:rPr>
-                <w:rFonts w:ascii="Segoe UI" w:hAnsi="Segoe UI" w:cs="Segoe UI"/>
-                <w:sz w:val="21"/>
-                <w:szCs w:val="21"/>
-                <w:shd w:val="clear" w:color="auto" w:fill="FFFFFF"/>
-              </w:rPr>
-            </w:pPr>
-            <w:r>
-              <w:rPr>
-                <w:rFonts w:ascii="Segoe UI" w:hAnsi="Segoe UI" w:cs="Segoe UI"/>
-                <w:sz w:val="21"/>
-                <w:szCs w:val="21"/>
-                <w:shd w:val="clear" w:color="auto" w:fill="FFFFFF"/>
-              </w:rPr>
-              <w:t>Read</w:t>
-            </w:r>
-          </w:p>
-        </w:tc>
-      </w:tr>
-      <w:tr>
-        <w:tc>
-          <w:tcPr>
-            <w:tcW w:w="2700" w:type="dxa"/>
-          </w:tcPr>
-          <w:p>
-            <w:pPr>
-              <w:rPr>
-                <w:lang w:val="en-US"/>
-              </w:rPr>
-            </w:pPr>
-            <w:r>
-              <w:rPr>
-                <w:lang w:val="en-US"/>
-              </w:rPr>
-              <w:t>Variable Groups</w:t>
-            </w:r>
-          </w:p>
-        </w:tc>
-        <w:tc>
-          <w:tcPr>
-            <w:tcW w:w="3415" w:type="dxa"/>
-          </w:tcPr>
-          <w:p>
-            <w:pPr>
-              <w:jc w:val="center"/>
-              <w:rPr>
-                <w:rFonts w:ascii="Segoe UI" w:hAnsi="Segoe UI" w:cs="Segoe UI"/>
-                <w:sz w:val="21"/>
-                <w:szCs w:val="21"/>
-                <w:shd w:val="clear" w:color="auto" w:fill="FFFFFF"/>
-              </w:rPr>
-            </w:pPr>
-            <w:r>
-              <w:rPr>
-                <w:rFonts w:ascii="Segoe UI" w:hAnsi="Segoe UI" w:cs="Segoe UI"/>
-                <w:sz w:val="21"/>
-                <w:szCs w:val="21"/>
-                <w:shd w:val="clear" w:color="auto" w:fill="FFFFFF"/>
-              </w:rPr>
               <w:t>Read, create &amp; Manage</w:t>
-            </w:r>
-          </w:p>
-        </w:tc>
-      </w:tr>
-      <w:tr>
-        <w:tc>
-          <w:tcPr>
-            <w:tcW w:w="2700" w:type="dxa"/>
-          </w:tcPr>
-          <w:p>
-            <w:pPr>
-              <w:rPr>
-                <w:lang w:val="en-US"/>
-              </w:rPr>
-            </w:pPr>
-            <w:r>
-              <w:rPr>
-                <w:lang w:val="en-US"/>
-              </w:rPr>
-              <w:t>Work Items</w:t>
-            </w:r>
-          </w:p>
-        </w:tc>
-        <w:tc>
-          <w:tcPr>
-            <w:tcW w:w="3415" w:type="dxa"/>
-          </w:tcPr>
-          <w:p>
-            <w:pPr>
-              <w:jc w:val="center"/>
-              <w:rPr>
-                <w:rFonts w:ascii="Segoe UI" w:hAnsi="Segoe UI" w:cs="Segoe UI"/>
-                <w:sz w:val="21"/>
-                <w:szCs w:val="21"/>
-                <w:shd w:val="clear" w:color="auto" w:fill="FFFFFF"/>
-              </w:rPr>
-            </w:pPr>
-            <w:r>
-              <w:rPr>
-                <w:rFonts w:ascii="Segoe UI" w:hAnsi="Segoe UI" w:cs="Segoe UI"/>
-                <w:sz w:val="21"/>
-                <w:szCs w:val="21"/>
-                <w:shd w:val="clear" w:color="auto" w:fill="FFFFFF"/>
-              </w:rPr>
-              <w:t>Read, Write, &amp; Manage</w:t>
             </w:r>
           </w:p>
         </w:tc>
@@ -1077,7 +823,6 @@
     </w:p>
     <w:p>
       <w:pPr>
-        <w:pStyle w:val="Heading1"/>
         <w:rPr>
           <w:lang w:val="en-US"/>
         </w:rPr>
@@ -1093,27 +838,6 @@
           <w:lang w:val="en-US"/>
         </w:rPr>
         <w:t>push code</w:t>
-      </w:r>
-    </w:p>
-    <w:p>
-      <w:pPr>
-        <w:jc w:val="both"/>
-        <w:rPr>
-          <w:lang w:val="en-US"/>
-        </w:rPr>
-      </w:pPr>
-      <w:r>
-        <w:rPr>
-          <w:lang w:val="en-US"/>
-        </w:rPr>
-        <w:t>This pat will be send to us by the Wizard, and it will be</w:t>
-      </w:r>
-      <w:r>
-        <w:rPr>
-          <w:lang w:val="en-US"/>
-        </w:rPr>
-        <w:tab/>
-        <w:t xml:space="preserve"> used to update your repo with the latest features of CAM.</w:t>
       </w:r>
     </w:p>
     <w:p>
@@ -1236,7 +960,6 @@
           <w:noProof/>
           <w:lang w:val="en-US"/>
         </w:rPr>
-        <w:lastRenderedPageBreak/>
         <w:drawing>
           <wp:inline distT="0" distB="0" distL="0" distR="0" wp14:anchorId="3BD6FA27" wp14:editId="4147825C">
             <wp:extent cx="4364193" cy="1763395"/>
@@ -1348,51 +1071,6 @@
           </w:p>
         </w:tc>
       </w:tr>
-      <w:tr>
-        <w:tc>
-          <w:tcPr>
-            <w:tcW w:w="2700" w:type="dxa"/>
-          </w:tcPr>
-          <w:p>
-            <w:pPr>
-              <w:rPr>
-                <w:lang w:val="en-US"/>
-              </w:rPr>
-            </w:pPr>
-            <w:r>
-              <w:rPr>
-                <w:lang w:val="en-US"/>
-              </w:rPr>
-              <w:t>Build</w:t>
-            </w:r>
-          </w:p>
-        </w:tc>
-        <w:tc>
-          <w:tcPr>
-            <w:tcW w:w="3415" w:type="dxa"/>
-          </w:tcPr>
-          <w:p>
-            <w:pPr>
-              <w:jc w:val="center"/>
-              <w:rPr>
-                <w:rFonts w:ascii="Segoe UI" w:hAnsi="Segoe UI" w:cs="Segoe UI"/>
-                <w:sz w:val="21"/>
-                <w:szCs w:val="21"/>
-                <w:shd w:val="clear" w:color="auto" w:fill="FFFFFF"/>
-              </w:rPr>
-            </w:pPr>
-            <w:r>
-              <w:rPr>
-                <w:rFonts w:ascii="Segoe UI" w:hAnsi="Segoe UI" w:cs="Segoe UI"/>
-                <w:sz w:val="21"/>
-                <w:szCs w:val="21"/>
-                <w:shd w:val="clear" w:color="auto" w:fill="FFFFFF"/>
-              </w:rPr>
-              <w:t>Read &amp; execute</w:t>
-            </w:r>
-          </w:p>
-        </w:tc>
-      </w:tr>
     </w:tbl>
     <w:p>
       <w:pPr>
@@ -1447,40 +1125,18 @@
           <w:lang w:val="en-US"/>
         </w:rPr>
       </w:pPr>
-      <w:r>
-        <w:rPr>
-          <w:lang w:val="en-US"/>
-        </w:rPr>
-        <w:t>For further information about the usage of PAT tokens you can visit the following url links.</w:t>
-      </w:r>
-    </w:p>
-    <w:p>
-      <w:pPr>
-        <w:rPr>
-          <w:lang w:val="en-US"/>
-        </w:rPr>
-      </w:pPr>
-      <w:hyperlink r:id="rId10" w:history="1">
-        <w:r>
-          <w:rPr>
-            <w:rStyle w:val="Hyperlink"/>
-            <w:lang w:val="en-US"/>
-          </w:rPr>
-          <w:t>https://docs.microsoft.com/en-us/azure/devops/organizations/accounts/use-personal-access-tokens-to-authenticate?view=azure-devops&amp;tabs=Windows</w:t>
-        </w:r>
-      </w:hyperlink>
-    </w:p>
-    <w:p>
-      <w:pPr>
-        <w:rPr>
-          <w:lang w:val="en-US"/>
-        </w:rPr>
-      </w:pPr>
-      <w:r>
-        <w:rPr>
-          <w:lang w:val="en-US"/>
-        </w:rPr>
-        <w:t>https://docs.microsoft.com/en-us/azure/devops/integrate/get-started/authentication/oauth?view=azure-devops#scopes</w:t>
+    </w:p>
+    <w:p>
+      <w:pPr>
+        <w:rPr>
+          <w:lang w:val="en-US"/>
+        </w:rPr>
+      </w:pPr>
+      <w:r>
+        <w:rPr>
+          <w:lang w:val="en-US"/>
+        </w:rPr>
+        <w:t>https://docs.microsoft.com/en-us/azure/devops/organizations/accounts/use-personal-access-tokens-to-authenticate?view=azure-devops&amp;tabs=Windows</w:t>
       </w:r>
     </w:p>
     <w:sectPr>
@@ -1494,7 +1150,7 @@
 </file>
 
 <file path=word/numbering.xml><?xml version="1.0" encoding="utf-8"?>
-<w:numbering xmlns:wpc="http://schemas.microsoft.com/office/word/2010/wordprocessingCanvas" xmlns:cx="http://schemas.microsoft.com/office/drawing/2014/chartex" xmlns:cx1="http://schemas.microsoft.com/office/drawing/2015/9/8/chartex" xmlns:cx2="http://schemas.microsoft.com/office/drawing/2015/10/21/chartex" xmlns:cx3="http://schemas.microsoft.com/office/drawing/2016/5/9/chartex" xmlns:cx4="http://schemas.microsoft.com/office/drawing/2016/5/10/chartex" xmlns:cx5="http://schemas.microsoft.com/office/drawing/2016/5/11/chartex" xmlns:cx6="http://schemas.microsoft.com/office/drawing/2016/5/12/chartex" xmlns:cx7="http://schemas.microsoft.com/office/drawing/2016/5/13/chartex" xmlns:cx8="http://schemas.microsoft.com/office/drawing/2016/5/14/chartex" xmlns:mc="http://schemas.openxmlformats.org/markup-compatibility/2006" xmlns:aink="http://schemas.microsoft.com/office/drawing/2016/ink" xmlns:am3d="http://schemas.microsoft.com/office/drawing/2017/model3d" xmlns:o="urn:schemas-microsoft-com:office:office" xmlns:oel="http://schemas.microsoft.com/office/2019/extlst" xmlns:r="http://schemas.openxmlformats.org/officeDocument/2006/relationships" xmlns:m="http://schemas.openxmlformats.org/officeDocument/2006/math" xmlns:v="urn:schemas-microsoft-com:vml" xmlns:wp14="http://schemas.microsoft.com/office/word/2010/wordprocessingDrawing" xmlns:wp="http://schemas.openxmlformats.org/drawingml/2006/wordprocessingDrawing" xmlns:w10="urn:schemas-microsoft-com:office:word" xmlns:w="http://schemas.openxmlformats.org/wordprocessingml/2006/main" xmlns:w14="http://schemas.microsoft.com/office/word/2010/wordml" xmlns:w15="http://schemas.microsoft.com/office/word/2012/wordml" xmlns:w16cex="http://schemas.microsoft.com/office/word/2018/wordml/cex" xmlns:w16cid="http://schemas.microsoft.com/office/word/2016/wordml/cid" xmlns:w16="http://schemas.microsoft.com/office/word/2018/wordml" xmlns:w16sdtdh="http://schemas.microsoft.com/office/word/2020/wordml/sdtdatahash" xmlns:w16se="http://schemas.microsoft.com/office/word/2015/wordml/symex" xmlns:wpg="http://schemas.microsoft.com/office/word/2010/wordprocessingGroup" xmlns:wpi="http://schemas.microsoft.com/office/word/2010/wordprocessingInk" xmlns:wne="http://schemas.microsoft.com/office/word/2006/wordml" xmlns:wps="http://schemas.microsoft.com/office/word/2010/wordprocessingShape" mc:Ignorable="w14 w15 w16se w16cid w16 w16cex w16sdtdh wp14">
+<w:numbering xmlns:wpc="http://schemas.microsoft.com/office/word/2010/wordprocessingCanvas" xmlns:cx="http://schemas.microsoft.com/office/drawing/2014/chartex" xmlns:cx1="http://schemas.microsoft.com/office/drawing/2015/9/8/chartex" xmlns:cx2="http://schemas.microsoft.com/office/drawing/2015/10/21/chartex" xmlns:cx3="http://schemas.microsoft.com/office/drawing/2016/5/9/chartex" xmlns:cx4="http://schemas.microsoft.com/office/drawing/2016/5/10/chartex" xmlns:cx5="http://schemas.microsoft.com/office/drawing/2016/5/11/chartex" xmlns:cx6="http://schemas.microsoft.com/office/drawing/2016/5/12/chartex" xmlns:cx7="http://schemas.microsoft.com/office/drawing/2016/5/13/chartex" xmlns:cx8="http://schemas.microsoft.com/office/drawing/2016/5/14/chartex" xmlns:mc="http://schemas.openxmlformats.org/markup-compatibility/2006" xmlns:aink="http://schemas.microsoft.com/office/drawing/2016/ink" xmlns:am3d="http://schemas.microsoft.com/office/drawing/2017/model3d" xmlns:o="urn:schemas-microsoft-com:office:office" xmlns:r="http://schemas.openxmlformats.org/officeDocument/2006/relationships" xmlns:m="http://schemas.openxmlformats.org/officeDocument/2006/math" xmlns:v="urn:schemas-microsoft-com:vml" xmlns:wp14="http://schemas.microsoft.com/office/word/2010/wordprocessingDrawing" xmlns:wp="http://schemas.openxmlformats.org/drawingml/2006/wordprocessingDrawing" xmlns:w10="urn:schemas-microsoft-com:office:word" xmlns:w="http://schemas.openxmlformats.org/wordprocessingml/2006/main" xmlns:w14="http://schemas.microsoft.com/office/word/2010/wordml" xmlns:w15="http://schemas.microsoft.com/office/word/2012/wordml" xmlns:w16cex="http://schemas.microsoft.com/office/word/2018/wordml/cex" xmlns:w16cid="http://schemas.microsoft.com/office/word/2016/wordml/cid" xmlns:w16="http://schemas.microsoft.com/office/word/2018/wordml" xmlns:w16sdtdh="http://schemas.microsoft.com/office/word/2020/wordml/sdtdatahash" xmlns:w16se="http://schemas.microsoft.com/office/word/2015/wordml/symex" xmlns:wpg="http://schemas.microsoft.com/office/word/2010/wordprocessingGroup" xmlns:wpi="http://schemas.microsoft.com/office/word/2010/wordprocessingInk" xmlns:wne="http://schemas.microsoft.com/office/word/2006/wordml" xmlns:wps="http://schemas.microsoft.com/office/word/2010/wordprocessingShape" mc:Ignorable="w14 w15 w16se w16cid w16 w16cex w16sdtdh wp14">
   <w:abstractNum w:abstractNumId="0" w15:restartNumberingAfterBreak="0">
     <w:nsid w:val="55624AE7"/>
     <w:multiLevelType w:val="hybridMultilevel"/>
@@ -1667,10 +1323,10 @@
       </w:pPr>
     </w:lvl>
   </w:abstractNum>
-  <w:num w:numId="1" w16cid:durableId="640309337">
+  <w:num w:numId="1">
     <w:abstractNumId w:val="0"/>
   </w:num>
-  <w:num w:numId="2" w16cid:durableId="700592580">
+  <w:num w:numId="2">
     <w:abstractNumId w:val="1"/>
   </w:num>
 </w:numbering>
@@ -2075,27 +1731,6 @@
     <w:name w:val="Normal"/>
     <w:qFormat/>
   </w:style>
-  <w:style w:type="paragraph" w:styleId="Heading1">
-    <w:name w:val="heading 1"/>
-    <w:basedOn w:val="Normal"/>
-    <w:next w:val="Normal"/>
-    <w:link w:val="Heading1Char"/>
-    <w:uiPriority w:val="9"/>
-    <w:qFormat/>
-    <w:rsid w:val="00C26659"/>
-    <w:pPr>
-      <w:keepNext/>
-      <w:keepLines/>
-      <w:spacing w:before="240" w:after="0"/>
-      <w:outlineLvl w:val="0"/>
-    </w:pPr>
-    <w:rPr>
-      <w:rFonts w:asciiTheme="majorHAnsi" w:eastAsiaTheme="majorEastAsia" w:hAnsiTheme="majorHAnsi" w:cstheme="majorBidi"/>
-      <w:color w:val="2F5496" w:themeColor="accent1" w:themeShade="BF"/>
-      <w:sz w:val="32"/>
-      <w:szCs w:val="32"/>
-    </w:rPr>
-  </w:style>
   <w:style w:type="character" w:default="1" w:styleId="DefaultParagraphFont">
     <w:name w:val="Default Paragraph Font"/>
     <w:uiPriority w:val="1"/>
@@ -2175,19 +1810,6 @@
         <w:insideV w:val="single" w:sz="4" w:space="0" w:color="auto"/>
       </w:tblBorders>
     </w:tblPr>
-  </w:style>
-  <w:style w:type="character" w:customStyle="1" w:styleId="Heading1Char">
-    <w:name w:val="Heading 1 Char"/>
-    <w:basedOn w:val="DefaultParagraphFont"/>
-    <w:link w:val="Heading1"/>
-    <w:uiPriority w:val="9"/>
-    <w:rsid w:val="00C26659"/>
-    <w:rPr>
-      <w:rFonts w:asciiTheme="majorHAnsi" w:eastAsiaTheme="majorEastAsia" w:hAnsiTheme="majorHAnsi" w:cstheme="majorBidi"/>
-      <w:color w:val="2F5496" w:themeColor="accent1" w:themeShade="BF"/>
-      <w:sz w:val="32"/>
-      <w:szCs w:val="32"/>
-    </w:rPr>
   </w:style>
 </w:styles>
 </file>

</xml_diff>

<commit_message>
New version of the documents
</commit_message>
<xml_diff>
--- a/DeployerWizard/Azure Devops Create PAT.docx
+++ b/DeployerWizard/Azure Devops Create PAT.docx
@@ -1,9 +1,10 @@
 
 <file path=word/document.xml><?xml version="1.0" encoding="utf-8"?>
-<w:document xmlns:wpc="http://schemas.microsoft.com/office/word/2010/wordprocessingCanvas" xmlns:cx="http://schemas.microsoft.com/office/drawing/2014/chartex" xmlns:cx1="http://schemas.microsoft.com/office/drawing/2015/9/8/chartex" xmlns:cx2="http://schemas.microsoft.com/office/drawing/2015/10/21/chartex" xmlns:cx3="http://schemas.microsoft.com/office/drawing/2016/5/9/chartex" xmlns:cx4="http://schemas.microsoft.com/office/drawing/2016/5/10/chartex" xmlns:cx5="http://schemas.microsoft.com/office/drawing/2016/5/11/chartex" xmlns:cx6="http://schemas.microsoft.com/office/drawing/2016/5/12/chartex" xmlns:cx7="http://schemas.microsoft.com/office/drawing/2016/5/13/chartex" xmlns:cx8="http://schemas.microsoft.com/office/drawing/2016/5/14/chartex" xmlns:mc="http://schemas.openxmlformats.org/markup-compatibility/2006" xmlns:aink="http://schemas.microsoft.com/office/drawing/2016/ink" xmlns:am3d="http://schemas.microsoft.com/office/drawing/2017/model3d" xmlns:o="urn:schemas-microsoft-com:office:office" xmlns:r="http://schemas.openxmlformats.org/officeDocument/2006/relationships" xmlns:m="http://schemas.openxmlformats.org/officeDocument/2006/math" xmlns:v="urn:schemas-microsoft-com:vml" xmlns:wp14="http://schemas.microsoft.com/office/word/2010/wordprocessingDrawing" xmlns:wp="http://schemas.openxmlformats.org/drawingml/2006/wordprocessingDrawing" xmlns:w10="urn:schemas-microsoft-com:office:word" xmlns:w="http://schemas.openxmlformats.org/wordprocessingml/2006/main" xmlns:w14="http://schemas.microsoft.com/office/word/2010/wordml" xmlns:w15="http://schemas.microsoft.com/office/word/2012/wordml" xmlns:w16cex="http://schemas.microsoft.com/office/word/2018/wordml/cex" xmlns:w16cid="http://schemas.microsoft.com/office/word/2016/wordml/cid" xmlns:w16="http://schemas.microsoft.com/office/word/2018/wordml" xmlns:w16sdtdh="http://schemas.microsoft.com/office/word/2020/wordml/sdtdatahash" xmlns:w16se="http://schemas.microsoft.com/office/word/2015/wordml/symex" xmlns:wpg="http://schemas.microsoft.com/office/word/2010/wordprocessingGroup" xmlns:wpi="http://schemas.microsoft.com/office/word/2010/wordprocessingInk" xmlns:wne="http://schemas.microsoft.com/office/word/2006/wordml" xmlns:wps="http://schemas.microsoft.com/office/word/2010/wordprocessingShape" mc:Ignorable="w14 w15 w16se w16cid w16 w16cex w16sdtdh wp14">
+<w:document xmlns:wpc="http://schemas.microsoft.com/office/word/2010/wordprocessingCanvas" xmlns:cx="http://schemas.microsoft.com/office/drawing/2014/chartex" xmlns:cx1="http://schemas.microsoft.com/office/drawing/2015/9/8/chartex" xmlns:cx2="http://schemas.microsoft.com/office/drawing/2015/10/21/chartex" xmlns:cx3="http://schemas.microsoft.com/office/drawing/2016/5/9/chartex" xmlns:cx4="http://schemas.microsoft.com/office/drawing/2016/5/10/chartex" xmlns:cx5="http://schemas.microsoft.com/office/drawing/2016/5/11/chartex" xmlns:cx6="http://schemas.microsoft.com/office/drawing/2016/5/12/chartex" xmlns:cx7="http://schemas.microsoft.com/office/drawing/2016/5/13/chartex" xmlns:cx8="http://schemas.microsoft.com/office/drawing/2016/5/14/chartex" xmlns:mc="http://schemas.openxmlformats.org/markup-compatibility/2006" xmlns:aink="http://schemas.microsoft.com/office/drawing/2016/ink" xmlns:am3d="http://schemas.microsoft.com/office/drawing/2017/model3d" xmlns:o="urn:schemas-microsoft-com:office:office" xmlns:oel="http://schemas.microsoft.com/office/2019/extlst" xmlns:r="http://schemas.openxmlformats.org/officeDocument/2006/relationships" xmlns:m="http://schemas.openxmlformats.org/officeDocument/2006/math" xmlns:v="urn:schemas-microsoft-com:vml" xmlns:wp14="http://schemas.microsoft.com/office/word/2010/wordprocessingDrawing" xmlns:wp="http://schemas.openxmlformats.org/drawingml/2006/wordprocessingDrawing" xmlns:w10="urn:schemas-microsoft-com:office:word" xmlns:w="http://schemas.openxmlformats.org/wordprocessingml/2006/main" xmlns:w14="http://schemas.microsoft.com/office/word/2010/wordml" xmlns:w15="http://schemas.microsoft.com/office/word/2012/wordml" xmlns:w16cex="http://schemas.microsoft.com/office/word/2018/wordml/cex" xmlns:w16cid="http://schemas.microsoft.com/office/word/2016/wordml/cid" xmlns:w16="http://schemas.microsoft.com/office/word/2018/wordml" xmlns:w16sdtdh="http://schemas.microsoft.com/office/word/2020/wordml/sdtdatahash" xmlns:w16se="http://schemas.microsoft.com/office/word/2015/wordml/symex" xmlns:wpg="http://schemas.microsoft.com/office/word/2010/wordprocessingGroup" xmlns:wpi="http://schemas.microsoft.com/office/word/2010/wordprocessingInk" xmlns:wne="http://schemas.microsoft.com/office/word/2006/wordml" xmlns:wps="http://schemas.microsoft.com/office/word/2010/wordprocessingShape" mc:Ignorable="w14 w15 w16se w16cid w16 w16cex w16sdtdh wp14">
   <w:body>
     <w:p>
       <w:pPr>
+        <w:pStyle w:val="Heading1"/>
         <w:rPr>
           <w:lang w:val="en-US"/>
         </w:rPr>
@@ -13,6 +14,71 @@
           <w:lang w:val="en-US"/>
         </w:rPr>
         <w:t>Azure Devops Create PAT</w:t>
+      </w:r>
+    </w:p>
+    <w:p>
+      <w:pPr>
+        <w:rPr>
+          <w:lang w:val="en-US"/>
+        </w:rPr>
+      </w:pPr>
+      <w:r>
+        <w:rPr>
+          <w:lang w:val="en-US"/>
+        </w:rPr>
+        <w:t>For this process you will need to have two users, the first one will be a user will full admin priviledgedes and the second one a user only with access as contributor. For this manual we will then have:</w:t>
+      </w:r>
+    </w:p>
+    <w:p>
+      <w:pPr>
+        <w:pStyle w:val="ListParagraph"/>
+        <w:numPr>
+          <w:ilvl w:val="0"/>
+          <w:numId w:val="3"/>
+        </w:numPr>
+        <w:ind w:left="360"/>
+        <w:rPr>
+          <w:lang w:val="en-US"/>
+        </w:rPr>
+      </w:pPr>
+      <w:r>
+        <w:rPr>
+          <w:lang w:val="en-US"/>
+        </w:rPr>
+        <w:t>Full Admin User</w:t>
+      </w:r>
+    </w:p>
+    <w:p>
+      <w:pPr>
+        <w:pStyle w:val="ListParagraph"/>
+        <w:numPr>
+          <w:ilvl w:val="0"/>
+          <w:numId w:val="3"/>
+        </w:numPr>
+        <w:ind w:left="360"/>
+        <w:rPr>
+          <w:lang w:val="en-US"/>
+        </w:rPr>
+      </w:pPr>
+      <w:r>
+        <w:rPr>
+          <w:lang w:val="en-US"/>
+        </w:rPr>
+        <w:t>User with only contribution permissions.</w:t>
+      </w:r>
+    </w:p>
+    <w:p>
+      <w:pPr>
+        <w:pStyle w:val="ListParagraph"/>
+        <w:rPr>
+          <w:lang w:val="en-US"/>
+        </w:rPr>
+      </w:pPr>
+      <w:r>
+        <w:rPr>
+          <w:lang w:val="en-US"/>
+        </w:rPr>
+        <w:t xml:space="preserve"> </w:t>
       </w:r>
     </w:p>
     <w:p>
@@ -46,6 +112,12 @@
           <w:lang w:val="en-US"/>
         </w:rPr>
         <w:t xml:space="preserve"> </w:t>
+      </w:r>
+      <w:r>
+        <w:rPr>
+          <w:lang w:val="en-US"/>
+        </w:rPr>
+        <w:t xml:space="preserve"> with the user A</w:t>
       </w:r>
     </w:p>
     <w:p>
@@ -125,20 +197,54 @@
     </w:p>
     <w:p>
       <w:pPr>
-        <w:pStyle w:val="ListParagraph"/>
-        <w:numPr>
-          <w:ilvl w:val="0"/>
-          <w:numId w:val="1"/>
-        </w:numPr>
-        <w:rPr>
-          <w:lang w:val="en-US"/>
-        </w:rPr>
-      </w:pPr>
-      <w:r>
-        <w:rPr>
-          <w:lang w:val="en-US"/>
-        </w:rPr>
-        <w:t xml:space="preserve">Create the PAT for the deployment </w:t>
+        <w:pStyle w:val="Heading1"/>
+        <w:rPr>
+          <w:lang w:val="en-US"/>
+        </w:rPr>
+      </w:pPr>
+      <w:r>
+        <w:rPr>
+          <w:lang w:val="en-US"/>
+        </w:rPr>
+        <w:t>PAT used for configuration</w:t>
+      </w:r>
+      <w:r>
+        <w:rPr>
+          <w:lang w:val="en-US"/>
+        </w:rPr>
+        <w:t xml:space="preserve"> (user A)</w:t>
+      </w:r>
+    </w:p>
+    <w:p>
+      <w:pPr>
+        <w:rPr>
+          <w:lang w:val="en-US"/>
+        </w:rPr>
+      </w:pPr>
+      <w:r>
+        <w:rPr>
+          <w:lang w:val="en-US"/>
+        </w:rPr>
+        <w:t xml:space="preserve">Create the PAT </w:t>
+      </w:r>
+      <w:r>
+        <w:rPr>
+          <w:lang w:val="en-US"/>
+        </w:rPr>
+        <w:t>that the Wizard will use to create all the configuration on you Azure Devops Organization.</w:t>
+      </w:r>
+    </w:p>
+    <w:p>
+      <w:pPr>
+        <w:rPr>
+          <w:lang w:val="en-US"/>
+        </w:rPr>
+      </w:pPr>
+      <w:r>
+        <w:rPr>
+          <w:lang w:val="en-US"/>
+        </w:rPr>
+        <w:t xml:space="preserve"> </w:t>
       </w:r>
       <w:r>
         <w:rPr>
@@ -237,6 +343,7 @@
           <w:noProof/>
           <w:lang w:val="en-US"/>
         </w:rPr>
+        <w:lastRenderedPageBreak/>
         <w:drawing>
           <wp:inline distT="0" distB="0" distL="0" distR="0" wp14:anchorId="7AC5F76F" wp14:editId="6E0F3831">
             <wp:extent cx="4364193" cy="1763395"/>
@@ -414,7 +521,6 @@
               <w:rPr>
                 <w:lang w:val="en-US"/>
               </w:rPr>
-              <w:lastRenderedPageBreak/>
               <w:t>Code</w:t>
             </w:r>
           </w:p>
@@ -595,7 +701,7 @@
               <w:rPr>
                 <w:lang w:val="en-US"/>
               </w:rPr>
-              <w:t>Project &amp; Team</w:t>
+              <w:t>Graph</w:t>
             </w:r>
           </w:p>
         </w:tc>
@@ -620,7 +726,7 @@
                 <w:szCs w:val="21"/>
                 <w:shd w:val="clear" w:color="auto" w:fill="FFFFFF"/>
               </w:rPr>
-              <w:t>Read, write &amp; Manage</w:t>
+              <w:t>Read</w:t>
             </w:r>
           </w:p>
         </w:tc>
@@ -640,7 +746,7 @@
               <w:rPr>
                 <w:lang w:val="en-US"/>
               </w:rPr>
-              <w:t>Release</w:t>
+              <w:t>Identity</w:t>
             </w:r>
           </w:p>
         </w:tc>
@@ -665,7 +771,7 @@
                 <w:szCs w:val="21"/>
                 <w:shd w:val="clear" w:color="auto" w:fill="FFFFFF"/>
               </w:rPr>
-              <w:t>Read,write, execute &amp; Manage</w:t>
+              <w:t>Read</w:t>
             </w:r>
           </w:p>
         </w:tc>
@@ -685,7 +791,7 @@
               <w:rPr>
                 <w:lang w:val="en-US"/>
               </w:rPr>
-              <w:t>Secure Files</w:t>
+              <w:t>Member Entitlement Management</w:t>
             </w:r>
           </w:p>
         </w:tc>
@@ -710,7 +816,7 @@
                 <w:szCs w:val="21"/>
                 <w:shd w:val="clear" w:color="auto" w:fill="FFFFFF"/>
               </w:rPr>
-              <w:t>Read, créate &amp; manage</w:t>
+              <w:t>Read</w:t>
             </w:r>
           </w:p>
         </w:tc>
@@ -730,7 +836,7 @@
               <w:rPr>
                 <w:lang w:val="en-US"/>
               </w:rPr>
-              <w:t>Service Connections</w:t>
+              <w:t>Project &amp; Team</w:t>
             </w:r>
           </w:p>
         </w:tc>
@@ -755,7 +861,7 @@
                 <w:szCs w:val="21"/>
                 <w:shd w:val="clear" w:color="auto" w:fill="FFFFFF"/>
               </w:rPr>
-              <w:t>Read, query &amp; Manage</w:t>
+              <w:t>Read, write &amp; Manage</w:t>
             </w:r>
           </w:p>
         </w:tc>
@@ -775,6 +881,186 @@
               <w:rPr>
                 <w:lang w:val="en-US"/>
               </w:rPr>
+              <w:t>Release</w:t>
+            </w:r>
+          </w:p>
+        </w:tc>
+        <w:tc>
+          <w:tcPr>
+            <w:tcW w:w="3415" w:type="dxa"/>
+          </w:tcPr>
+          <w:p>
+            <w:pPr>
+              <w:jc w:val="center"/>
+              <w:rPr>
+                <w:rFonts w:ascii="Segoe UI" w:hAnsi="Segoe UI" w:cs="Segoe UI"/>
+                <w:sz w:val="21"/>
+                <w:szCs w:val="21"/>
+                <w:shd w:val="clear" w:color="auto" w:fill="FFFFFF"/>
+              </w:rPr>
+            </w:pPr>
+            <w:r>
+              <w:rPr>
+                <w:rFonts w:ascii="Segoe UI" w:hAnsi="Segoe UI" w:cs="Segoe UI"/>
+                <w:sz w:val="21"/>
+                <w:szCs w:val="21"/>
+                <w:shd w:val="clear" w:color="auto" w:fill="FFFFFF"/>
+              </w:rPr>
+              <w:t>Read,write, execute &amp; Manage</w:t>
+            </w:r>
+          </w:p>
+        </w:tc>
+      </w:tr>
+      <w:tr>
+        <w:tc>
+          <w:tcPr>
+            <w:tcW w:w="2700" w:type="dxa"/>
+          </w:tcPr>
+          <w:p>
+            <w:pPr>
+              <w:rPr>
+                <w:lang w:val="en-US"/>
+              </w:rPr>
+            </w:pPr>
+            <w:r>
+              <w:rPr>
+                <w:lang w:val="en-US"/>
+              </w:rPr>
+              <w:t>Secure Files</w:t>
+            </w:r>
+          </w:p>
+        </w:tc>
+        <w:tc>
+          <w:tcPr>
+            <w:tcW w:w="3415" w:type="dxa"/>
+          </w:tcPr>
+          <w:p>
+            <w:pPr>
+              <w:jc w:val="center"/>
+              <w:rPr>
+                <w:rFonts w:ascii="Segoe UI" w:hAnsi="Segoe UI" w:cs="Segoe UI"/>
+                <w:sz w:val="21"/>
+                <w:szCs w:val="21"/>
+                <w:shd w:val="clear" w:color="auto" w:fill="FFFFFF"/>
+              </w:rPr>
+            </w:pPr>
+            <w:r>
+              <w:rPr>
+                <w:rFonts w:ascii="Segoe UI" w:hAnsi="Segoe UI" w:cs="Segoe UI"/>
+                <w:sz w:val="21"/>
+                <w:szCs w:val="21"/>
+                <w:shd w:val="clear" w:color="auto" w:fill="FFFFFF"/>
+              </w:rPr>
+              <w:t>Read, créate &amp; manage</w:t>
+            </w:r>
+          </w:p>
+        </w:tc>
+      </w:tr>
+      <w:tr>
+        <w:tc>
+          <w:tcPr>
+            <w:tcW w:w="2700" w:type="dxa"/>
+          </w:tcPr>
+          <w:p>
+            <w:pPr>
+              <w:rPr>
+                <w:lang w:val="en-US"/>
+              </w:rPr>
+            </w:pPr>
+            <w:r>
+              <w:rPr>
+                <w:lang w:val="en-US"/>
+              </w:rPr>
+              <w:t>Service Connections</w:t>
+            </w:r>
+          </w:p>
+        </w:tc>
+        <w:tc>
+          <w:tcPr>
+            <w:tcW w:w="3415" w:type="dxa"/>
+          </w:tcPr>
+          <w:p>
+            <w:pPr>
+              <w:jc w:val="center"/>
+              <w:rPr>
+                <w:rFonts w:ascii="Segoe UI" w:hAnsi="Segoe UI" w:cs="Segoe UI"/>
+                <w:sz w:val="21"/>
+                <w:szCs w:val="21"/>
+                <w:shd w:val="clear" w:color="auto" w:fill="FFFFFF"/>
+              </w:rPr>
+            </w:pPr>
+            <w:r>
+              <w:rPr>
+                <w:rFonts w:ascii="Segoe UI" w:hAnsi="Segoe UI" w:cs="Segoe UI"/>
+                <w:sz w:val="21"/>
+                <w:szCs w:val="21"/>
+                <w:shd w:val="clear" w:color="auto" w:fill="FFFFFF"/>
+              </w:rPr>
+              <w:t>Read, query &amp; Manage</w:t>
+            </w:r>
+          </w:p>
+        </w:tc>
+      </w:tr>
+      <w:tr>
+        <w:tc>
+          <w:tcPr>
+            <w:tcW w:w="2700" w:type="dxa"/>
+          </w:tcPr>
+          <w:p>
+            <w:pPr>
+              <w:rPr>
+                <w:lang w:val="en-US"/>
+              </w:rPr>
+            </w:pPr>
+            <w:r>
+              <w:rPr>
+                <w:lang w:val="en-US"/>
+              </w:rPr>
+              <w:t>User Profile</w:t>
+            </w:r>
+          </w:p>
+        </w:tc>
+        <w:tc>
+          <w:tcPr>
+            <w:tcW w:w="3415" w:type="dxa"/>
+          </w:tcPr>
+          <w:p>
+            <w:pPr>
+              <w:jc w:val="center"/>
+              <w:rPr>
+                <w:rFonts w:ascii="Segoe UI" w:hAnsi="Segoe UI" w:cs="Segoe UI"/>
+                <w:sz w:val="21"/>
+                <w:szCs w:val="21"/>
+                <w:shd w:val="clear" w:color="auto" w:fill="FFFFFF"/>
+              </w:rPr>
+            </w:pPr>
+            <w:r>
+              <w:rPr>
+                <w:rFonts w:ascii="Segoe UI" w:hAnsi="Segoe UI" w:cs="Segoe UI"/>
+                <w:sz w:val="21"/>
+                <w:szCs w:val="21"/>
+                <w:shd w:val="clear" w:color="auto" w:fill="FFFFFF"/>
+              </w:rPr>
+              <w:t>Read</w:t>
+            </w:r>
+          </w:p>
+        </w:tc>
+      </w:tr>
+      <w:tr>
+        <w:tc>
+          <w:tcPr>
+            <w:tcW w:w="2700" w:type="dxa"/>
+          </w:tcPr>
+          <w:p>
+            <w:pPr>
+              <w:rPr>
+                <w:lang w:val="en-US"/>
+              </w:rPr>
+            </w:pPr>
+            <w:r>
+              <w:rPr>
+                <w:lang w:val="en-US"/>
+              </w:rPr>
               <w:t>Variable Groups</w:t>
             </w:r>
           </w:p>
@@ -801,6 +1087,51 @@
                 <w:shd w:val="clear" w:color="auto" w:fill="FFFFFF"/>
               </w:rPr>
               <w:t>Read, create &amp; Manage</w:t>
+            </w:r>
+          </w:p>
+        </w:tc>
+      </w:tr>
+      <w:tr>
+        <w:tc>
+          <w:tcPr>
+            <w:tcW w:w="2700" w:type="dxa"/>
+          </w:tcPr>
+          <w:p>
+            <w:pPr>
+              <w:rPr>
+                <w:lang w:val="en-US"/>
+              </w:rPr>
+            </w:pPr>
+            <w:r>
+              <w:rPr>
+                <w:lang w:val="en-US"/>
+              </w:rPr>
+              <w:t>Work Items</w:t>
+            </w:r>
+          </w:p>
+        </w:tc>
+        <w:tc>
+          <w:tcPr>
+            <w:tcW w:w="3415" w:type="dxa"/>
+          </w:tcPr>
+          <w:p>
+            <w:pPr>
+              <w:jc w:val="center"/>
+              <w:rPr>
+                <w:rFonts w:ascii="Segoe UI" w:hAnsi="Segoe UI" w:cs="Segoe UI"/>
+                <w:sz w:val="21"/>
+                <w:szCs w:val="21"/>
+                <w:shd w:val="clear" w:color="auto" w:fill="FFFFFF"/>
+              </w:rPr>
+            </w:pPr>
+            <w:r>
+              <w:rPr>
+                <w:rFonts w:ascii="Segoe UI" w:hAnsi="Segoe UI" w:cs="Segoe UI"/>
+                <w:sz w:val="21"/>
+                <w:szCs w:val="21"/>
+                <w:shd w:val="clear" w:color="auto" w:fill="FFFFFF"/>
+              </w:rPr>
+              <w:t>Read, Write, &amp; Manage</w:t>
             </w:r>
           </w:p>
         </w:tc>
@@ -823,6 +1154,7 @@
     </w:p>
     <w:p>
       <w:pPr>
+        <w:pStyle w:val="Heading1"/>
         <w:rPr>
           <w:lang w:val="en-US"/>
         </w:rPr>
@@ -838,6 +1170,46 @@
           <w:lang w:val="en-US"/>
         </w:rPr>
         <w:t>push code</w:t>
+      </w:r>
+      <w:r>
+        <w:rPr>
+          <w:lang w:val="en-US"/>
+        </w:rPr>
+        <w:t xml:space="preserve"> (user B)</w:t>
+      </w:r>
+    </w:p>
+    <w:p>
+      <w:pPr>
+        <w:rPr>
+          <w:lang w:val="en-US"/>
+        </w:rPr>
+      </w:pPr>
+      <w:r>
+        <w:rPr>
+          <w:lang w:val="en-US"/>
+        </w:rPr>
+        <w:t>Log into the Azure Devops with the user B</w:t>
+      </w:r>
+    </w:p>
+    <w:p>
+      <w:pPr>
+        <w:jc w:val="both"/>
+        <w:rPr>
+          <w:lang w:val="en-US"/>
+        </w:rPr>
+      </w:pPr>
+      <w:r>
+        <w:rPr>
+          <w:lang w:val="en-US"/>
+        </w:rPr>
+        <w:t>This pat will be send to us by the Wizard, and it will be</w:t>
+      </w:r>
+      <w:r>
+        <w:rPr>
+          <w:lang w:val="en-US"/>
+        </w:rPr>
+        <w:tab/>
+        <w:t xml:space="preserve"> used to update your repo with the latest features of CAM.</w:t>
       </w:r>
     </w:p>
     <w:p>
@@ -960,6 +1332,7 @@
           <w:noProof/>
           <w:lang w:val="en-US"/>
         </w:rPr>
+        <w:lastRenderedPageBreak/>
         <w:drawing>
           <wp:inline distT="0" distB="0" distL="0" distR="0" wp14:anchorId="3BD6FA27" wp14:editId="4147825C">
             <wp:extent cx="4364193" cy="1763395"/>
@@ -1071,6 +1444,51 @@
           </w:p>
         </w:tc>
       </w:tr>
+      <w:tr>
+        <w:tc>
+          <w:tcPr>
+            <w:tcW w:w="2700" w:type="dxa"/>
+          </w:tcPr>
+          <w:p>
+            <w:pPr>
+              <w:rPr>
+                <w:lang w:val="en-US"/>
+              </w:rPr>
+            </w:pPr>
+            <w:r>
+              <w:rPr>
+                <w:lang w:val="en-US"/>
+              </w:rPr>
+              <w:t>Build</w:t>
+            </w:r>
+          </w:p>
+        </w:tc>
+        <w:tc>
+          <w:tcPr>
+            <w:tcW w:w="3415" w:type="dxa"/>
+          </w:tcPr>
+          <w:p>
+            <w:pPr>
+              <w:jc w:val="center"/>
+              <w:rPr>
+                <w:rFonts w:ascii="Segoe UI" w:hAnsi="Segoe UI" w:cs="Segoe UI"/>
+                <w:sz w:val="21"/>
+                <w:szCs w:val="21"/>
+                <w:shd w:val="clear" w:color="auto" w:fill="FFFFFF"/>
+              </w:rPr>
+            </w:pPr>
+            <w:r>
+              <w:rPr>
+                <w:rFonts w:ascii="Segoe UI" w:hAnsi="Segoe UI" w:cs="Segoe UI"/>
+                <w:sz w:val="21"/>
+                <w:szCs w:val="21"/>
+                <w:shd w:val="clear" w:color="auto" w:fill="FFFFFF"/>
+              </w:rPr>
+              <w:t>Read &amp; execute</w:t>
+            </w:r>
+          </w:p>
+        </w:tc>
+      </w:tr>
     </w:tbl>
     <w:p>
       <w:pPr>
@@ -1125,18 +1543,40 @@
           <w:lang w:val="en-US"/>
         </w:rPr>
       </w:pPr>
-    </w:p>
-    <w:p>
-      <w:pPr>
-        <w:rPr>
-          <w:lang w:val="en-US"/>
-        </w:rPr>
-      </w:pPr>
-      <w:r>
-        <w:rPr>
-          <w:lang w:val="en-US"/>
-        </w:rPr>
-        <w:t>https://docs.microsoft.com/en-us/azure/devops/organizations/accounts/use-personal-access-tokens-to-authenticate?view=azure-devops&amp;tabs=Windows</w:t>
+      <w:r>
+        <w:rPr>
+          <w:lang w:val="en-US"/>
+        </w:rPr>
+        <w:t>For further information about the usage of PAT tokens you can visit the following url links.</w:t>
+      </w:r>
+    </w:p>
+    <w:p>
+      <w:pPr>
+        <w:rPr>
+          <w:lang w:val="en-US"/>
+        </w:rPr>
+      </w:pPr>
+      <w:hyperlink r:id="rId10" w:history="1">
+        <w:r>
+          <w:rPr>
+            <w:rStyle w:val="Hyperlink"/>
+            <w:lang w:val="en-US"/>
+          </w:rPr>
+          <w:t>https://docs.microsoft.com/en-us/azure/devops/organizations/accounts/use-personal-access-tokens-to-authenticate?view=azure-devops&amp;tabs=Windows</w:t>
+        </w:r>
+      </w:hyperlink>
+    </w:p>
+    <w:p>
+      <w:pPr>
+        <w:rPr>
+          <w:lang w:val="en-US"/>
+        </w:rPr>
+      </w:pPr>
+      <w:r>
+        <w:rPr>
+          <w:lang w:val="en-US"/>
+        </w:rPr>
+        <w:t>https://docs.microsoft.com/en-us/azure/devops/integrate/get-started/authentication/oauth?view=azure-devops#scopes</w:t>
       </w:r>
     </w:p>
     <w:sectPr>
@@ -1150,8 +1590,97 @@
 </file>
 
 <file path=word/numbering.xml><?xml version="1.0" encoding="utf-8"?>
-<w:numbering xmlns:wpc="http://schemas.microsoft.com/office/word/2010/wordprocessingCanvas" xmlns:cx="http://schemas.microsoft.com/office/drawing/2014/chartex" xmlns:cx1="http://schemas.microsoft.com/office/drawing/2015/9/8/chartex" xmlns:cx2="http://schemas.microsoft.com/office/drawing/2015/10/21/chartex" xmlns:cx3="http://schemas.microsoft.com/office/drawing/2016/5/9/chartex" xmlns:cx4="http://schemas.microsoft.com/office/drawing/2016/5/10/chartex" xmlns:cx5="http://schemas.microsoft.com/office/drawing/2016/5/11/chartex" xmlns:cx6="http://schemas.microsoft.com/office/drawing/2016/5/12/chartex" xmlns:cx7="http://schemas.microsoft.com/office/drawing/2016/5/13/chartex" xmlns:cx8="http://schemas.microsoft.com/office/drawing/2016/5/14/chartex" xmlns:mc="http://schemas.openxmlformats.org/markup-compatibility/2006" xmlns:aink="http://schemas.microsoft.com/office/drawing/2016/ink" xmlns:am3d="http://schemas.microsoft.com/office/drawing/2017/model3d" xmlns:o="urn:schemas-microsoft-com:office:office" xmlns:r="http://schemas.openxmlformats.org/officeDocument/2006/relationships" xmlns:m="http://schemas.openxmlformats.org/officeDocument/2006/math" xmlns:v="urn:schemas-microsoft-com:vml" xmlns:wp14="http://schemas.microsoft.com/office/word/2010/wordprocessingDrawing" xmlns:wp="http://schemas.openxmlformats.org/drawingml/2006/wordprocessingDrawing" xmlns:w10="urn:schemas-microsoft-com:office:word" xmlns:w="http://schemas.openxmlformats.org/wordprocessingml/2006/main" xmlns:w14="http://schemas.microsoft.com/office/word/2010/wordml" xmlns:w15="http://schemas.microsoft.com/office/word/2012/wordml" xmlns:w16cex="http://schemas.microsoft.com/office/word/2018/wordml/cex" xmlns:w16cid="http://schemas.microsoft.com/office/word/2016/wordml/cid" xmlns:w16="http://schemas.microsoft.com/office/word/2018/wordml" xmlns:w16sdtdh="http://schemas.microsoft.com/office/word/2020/wordml/sdtdatahash" xmlns:w16se="http://schemas.microsoft.com/office/word/2015/wordml/symex" xmlns:wpg="http://schemas.microsoft.com/office/word/2010/wordprocessingGroup" xmlns:wpi="http://schemas.microsoft.com/office/word/2010/wordprocessingInk" xmlns:wne="http://schemas.microsoft.com/office/word/2006/wordml" xmlns:wps="http://schemas.microsoft.com/office/word/2010/wordprocessingShape" mc:Ignorable="w14 w15 w16se w16cid w16 w16cex w16sdtdh wp14">
+<w:numbering xmlns:wpc="http://schemas.microsoft.com/office/word/2010/wordprocessingCanvas" xmlns:cx="http://schemas.microsoft.com/office/drawing/2014/chartex" xmlns:cx1="http://schemas.microsoft.com/office/drawing/2015/9/8/chartex" xmlns:cx2="http://schemas.microsoft.com/office/drawing/2015/10/21/chartex" xmlns:cx3="http://schemas.microsoft.com/office/drawing/2016/5/9/chartex" xmlns:cx4="http://schemas.microsoft.com/office/drawing/2016/5/10/chartex" xmlns:cx5="http://schemas.microsoft.com/office/drawing/2016/5/11/chartex" xmlns:cx6="http://schemas.microsoft.com/office/drawing/2016/5/12/chartex" xmlns:cx7="http://schemas.microsoft.com/office/drawing/2016/5/13/chartex" xmlns:cx8="http://schemas.microsoft.com/office/drawing/2016/5/14/chartex" xmlns:mc="http://schemas.openxmlformats.org/markup-compatibility/2006" xmlns:aink="http://schemas.microsoft.com/office/drawing/2016/ink" xmlns:am3d="http://schemas.microsoft.com/office/drawing/2017/model3d" xmlns:o="urn:schemas-microsoft-com:office:office" xmlns:oel="http://schemas.microsoft.com/office/2019/extlst" xmlns:r="http://schemas.openxmlformats.org/officeDocument/2006/relationships" xmlns:m="http://schemas.openxmlformats.org/officeDocument/2006/math" xmlns:v="urn:schemas-microsoft-com:vml" xmlns:wp14="http://schemas.microsoft.com/office/word/2010/wordprocessingDrawing" xmlns:wp="http://schemas.openxmlformats.org/drawingml/2006/wordprocessingDrawing" xmlns:w10="urn:schemas-microsoft-com:office:word" xmlns:w="http://schemas.openxmlformats.org/wordprocessingml/2006/main" xmlns:w14="http://schemas.microsoft.com/office/word/2010/wordml" xmlns:w15="http://schemas.microsoft.com/office/word/2012/wordml" xmlns:w16cex="http://schemas.microsoft.com/office/word/2018/wordml/cex" xmlns:w16cid="http://schemas.microsoft.com/office/word/2016/wordml/cid" xmlns:w16="http://schemas.microsoft.com/office/word/2018/wordml" xmlns:w16sdtdh="http://schemas.microsoft.com/office/word/2020/wordml/sdtdatahash" xmlns:w16se="http://schemas.microsoft.com/office/word/2015/wordml/symex" xmlns:wpg="http://schemas.microsoft.com/office/word/2010/wordprocessingGroup" xmlns:wpi="http://schemas.microsoft.com/office/word/2010/wordprocessingInk" xmlns:wne="http://schemas.microsoft.com/office/word/2006/wordml" xmlns:wps="http://schemas.microsoft.com/office/word/2010/wordprocessingShape" mc:Ignorable="w14 w15 w16se w16cid w16 w16cex w16sdtdh wp14">
   <w:abstractNum w:abstractNumId="0" w15:restartNumberingAfterBreak="0">
+    <w:nsid w:val="3FA559BD"/>
+    <w:multiLevelType w:val="hybridMultilevel"/>
+    <w:tmpl w:val="98AA18BE"/>
+    <w:lvl w:ilvl="0" w:tplc="0486C678">
+      <w:start w:val="1"/>
+      <w:numFmt w:val="lowerLetter"/>
+      <w:lvlText w:val="%1)"/>
+      <w:lvlJc w:val="left"/>
+      <w:pPr>
+        <w:ind w:left="720" w:hanging="360"/>
+      </w:pPr>
+      <w:rPr>
+        <w:rFonts w:hint="default"/>
+      </w:rPr>
+    </w:lvl>
+    <w:lvl w:ilvl="1" w:tplc="080A0019" w:tentative="1">
+      <w:start w:val="1"/>
+      <w:numFmt w:val="lowerLetter"/>
+      <w:lvlText w:val="%2."/>
+      <w:lvlJc w:val="left"/>
+      <w:pPr>
+        <w:ind w:left="1440" w:hanging="360"/>
+      </w:pPr>
+    </w:lvl>
+    <w:lvl w:ilvl="2" w:tplc="080A001B" w:tentative="1">
+      <w:start w:val="1"/>
+      <w:numFmt w:val="lowerRoman"/>
+      <w:lvlText w:val="%3."/>
+      <w:lvlJc w:val="right"/>
+      <w:pPr>
+        <w:ind w:left="2160" w:hanging="180"/>
+      </w:pPr>
+    </w:lvl>
+    <w:lvl w:ilvl="3" w:tplc="080A000F" w:tentative="1">
+      <w:start w:val="1"/>
+      <w:numFmt w:val="decimal"/>
+      <w:lvlText w:val="%4."/>
+      <w:lvlJc w:val="left"/>
+      <w:pPr>
+        <w:ind w:left="2880" w:hanging="360"/>
+      </w:pPr>
+    </w:lvl>
+    <w:lvl w:ilvl="4" w:tplc="080A0019" w:tentative="1">
+      <w:start w:val="1"/>
+      <w:numFmt w:val="lowerLetter"/>
+      <w:lvlText w:val="%5."/>
+      <w:lvlJc w:val="left"/>
+      <w:pPr>
+        <w:ind w:left="3600" w:hanging="360"/>
+      </w:pPr>
+    </w:lvl>
+    <w:lvl w:ilvl="5" w:tplc="080A001B" w:tentative="1">
+      <w:start w:val="1"/>
+      <w:numFmt w:val="lowerRoman"/>
+      <w:lvlText w:val="%6."/>
+      <w:lvlJc w:val="right"/>
+      <w:pPr>
+        <w:ind w:left="4320" w:hanging="180"/>
+      </w:pPr>
+    </w:lvl>
+    <w:lvl w:ilvl="6" w:tplc="080A000F" w:tentative="1">
+      <w:start w:val="1"/>
+      <w:numFmt w:val="decimal"/>
+      <w:lvlText w:val="%7."/>
+      <w:lvlJc w:val="left"/>
+      <w:pPr>
+        <w:ind w:left="5040" w:hanging="360"/>
+      </w:pPr>
+    </w:lvl>
+    <w:lvl w:ilvl="7" w:tplc="080A0019" w:tentative="1">
+      <w:start w:val="1"/>
+      <w:numFmt w:val="lowerLetter"/>
+      <w:lvlText w:val="%8."/>
+      <w:lvlJc w:val="left"/>
+      <w:pPr>
+        <w:ind w:left="5760" w:hanging="360"/>
+      </w:pPr>
+    </w:lvl>
+    <w:lvl w:ilvl="8" w:tplc="080A001B" w:tentative="1">
+      <w:start w:val="1"/>
+      <w:numFmt w:val="lowerRoman"/>
+      <w:lvlText w:val="%9."/>
+      <w:lvlJc w:val="right"/>
+      <w:pPr>
+        <w:ind w:left="6480" w:hanging="180"/>
+      </w:pPr>
+    </w:lvl>
+  </w:abstractNum>
+  <w:abstractNum w:abstractNumId="1" w15:restartNumberingAfterBreak="0">
     <w:nsid w:val="55624AE7"/>
     <w:multiLevelType w:val="hybridMultilevel"/>
     <w:tmpl w:val="75C2F6AC"/>
@@ -1237,7 +1766,7 @@
       </w:pPr>
     </w:lvl>
   </w:abstractNum>
-  <w:abstractNum w:abstractNumId="1" w15:restartNumberingAfterBreak="0">
+  <w:abstractNum w:abstractNumId="2" w15:restartNumberingAfterBreak="0">
     <w:nsid w:val="6F5F70E0"/>
     <w:multiLevelType w:val="hybridMultilevel"/>
     <w:tmpl w:val="3196A286"/>
@@ -1323,11 +1852,14 @@
       </w:pPr>
     </w:lvl>
   </w:abstractNum>
-  <w:num w:numId="1">
+  <w:num w:numId="1" w16cid:durableId="640309337">
+    <w:abstractNumId w:val="1"/>
+  </w:num>
+  <w:num w:numId="2" w16cid:durableId="700592580">
+    <w:abstractNumId w:val="2"/>
+  </w:num>
+  <w:num w:numId="3" w16cid:durableId="953633069">
     <w:abstractNumId w:val="0"/>
-  </w:num>
-  <w:num w:numId="2">
-    <w:abstractNumId w:val="1"/>
   </w:num>
 </w:numbering>
 </file>
@@ -1731,6 +2263,27 @@
     <w:name w:val="Normal"/>
     <w:qFormat/>
   </w:style>
+  <w:style w:type="paragraph" w:styleId="Heading1">
+    <w:name w:val="heading 1"/>
+    <w:basedOn w:val="Normal"/>
+    <w:next w:val="Normal"/>
+    <w:link w:val="Heading1Char"/>
+    <w:uiPriority w:val="9"/>
+    <w:qFormat/>
+    <w:rsid w:val="00C26659"/>
+    <w:pPr>
+      <w:keepNext/>
+      <w:keepLines/>
+      <w:spacing w:before="240" w:after="0"/>
+      <w:outlineLvl w:val="0"/>
+    </w:pPr>
+    <w:rPr>
+      <w:rFonts w:asciiTheme="majorHAnsi" w:eastAsiaTheme="majorEastAsia" w:hAnsiTheme="majorHAnsi" w:cstheme="majorBidi"/>
+      <w:color w:val="2F5496" w:themeColor="accent1" w:themeShade="BF"/>
+      <w:sz w:val="32"/>
+      <w:szCs w:val="32"/>
+    </w:rPr>
+  </w:style>
   <w:style w:type="character" w:default="1" w:styleId="DefaultParagraphFont">
     <w:name w:val="Default Paragraph Font"/>
     <w:uiPriority w:val="1"/>
@@ -1810,6 +2363,19 @@
         <w:insideV w:val="single" w:sz="4" w:space="0" w:color="auto"/>
       </w:tblBorders>
     </w:tblPr>
+  </w:style>
+  <w:style w:type="character" w:customStyle="1" w:styleId="Heading1Char">
+    <w:name w:val="Heading 1 Char"/>
+    <w:basedOn w:val="DefaultParagraphFont"/>
+    <w:link w:val="Heading1"/>
+    <w:uiPriority w:val="9"/>
+    <w:rsid w:val="00C26659"/>
+    <w:rPr>
+      <w:rFonts w:asciiTheme="majorHAnsi" w:eastAsiaTheme="majorEastAsia" w:hAnsiTheme="majorHAnsi" w:cstheme="majorBidi"/>
+      <w:color w:val="2F5496" w:themeColor="accent1" w:themeShade="BF"/>
+      <w:sz w:val="32"/>
+      <w:szCs w:val="32"/>
+    </w:rPr>
   </w:style>
 </w:styles>
 </file>

</xml_diff>